<commit_message>
Update CSCEA465_ SQL injection Chat GPT and Deep Seek instructions.docx
</commit_message>
<xml_diff>
--- a/CSCEA465_ SQL injection Chat GPT and Deep Seek instructions.docx
+++ b/CSCEA465_ SQL injection Chat GPT and Deep Seek instructions.docx
@@ -1000,7 +1000,7 @@
       <w:pPr>
         <w:numPr>
           <w:ilvl w:val="0"/>
-          <w:numId w:val="6"/>
+          <w:numId w:val="14"/>
         </w:numPr>
         <w:spacing w:after="0" w:afterAutospacing="0" w:before="240" w:lineRule="auto"/>
         <w:ind w:left="720" w:hanging="360"/>
@@ -1036,7 +1036,7 @@
       <w:pPr>
         <w:numPr>
           <w:ilvl w:val="0"/>
-          <w:numId w:val="6"/>
+          <w:numId w:val="14"/>
         </w:numPr>
         <w:spacing w:after="240" w:before="0" w:beforeAutospacing="0" w:lineRule="auto"/>
         <w:ind w:left="720" w:hanging="360"/>
@@ -1130,7 +1130,7 @@
       <w:pPr>
         <w:numPr>
           <w:ilvl w:val="0"/>
-          <w:numId w:val="5"/>
+          <w:numId w:val="11"/>
         </w:numPr>
         <w:spacing w:after="0" w:afterAutospacing="0" w:before="240" w:lineRule="auto"/>
         <w:ind w:left="720" w:hanging="360"/>
@@ -1159,7 +1159,7 @@
       <w:pPr>
         <w:numPr>
           <w:ilvl w:val="1"/>
-          <w:numId w:val="5"/>
+          <w:numId w:val="11"/>
         </w:numPr>
         <w:spacing w:after="0" w:afterAutospacing="0" w:before="0" w:beforeAutospacing="0" w:lineRule="auto"/>
         <w:ind w:left="1440" w:hanging="360"/>
@@ -1183,7 +1183,7 @@
       <w:pPr>
         <w:numPr>
           <w:ilvl w:val="1"/>
-          <w:numId w:val="5"/>
+          <w:numId w:val="11"/>
         </w:numPr>
         <w:spacing w:after="240" w:before="0" w:beforeAutospacing="0" w:lineRule="auto"/>
         <w:ind w:left="1440" w:hanging="360"/>
@@ -1554,7 +1554,7 @@
       <w:pPr>
         <w:numPr>
           <w:ilvl w:val="0"/>
-          <w:numId w:val="4"/>
+          <w:numId w:val="10"/>
         </w:numPr>
         <w:spacing w:after="0" w:afterAutospacing="0" w:before="240" w:lineRule="auto"/>
         <w:ind w:left="720" w:hanging="360"/>
@@ -1583,7 +1583,7 @@
       <w:pPr>
         <w:numPr>
           <w:ilvl w:val="0"/>
-          <w:numId w:val="4"/>
+          <w:numId w:val="10"/>
         </w:numPr>
         <w:spacing w:after="240" w:before="0" w:beforeAutospacing="0" w:lineRule="auto"/>
         <w:ind w:left="720" w:hanging="360"/>
@@ -2860,16 +2860,686 @@
     </w:p>
     <w:p>
       <w:pPr>
+        <w:spacing w:after="240" w:before="240" w:lineRule="auto"/>
+        <w:rPr/>
+      </w:pPr>
+      <w:r>
+        <w:rPr>
+          <w:rtl w:val="0"/>
+        </w:rPr>
+        <w:t xml:space="preserve">Certainly! Below is a </w:t>
+      </w:r>
+      <w:r>
+        <w:rPr>
+          <w:b w:val="1"/>
+          <w:rtl w:val="0"/>
+        </w:rPr>
+        <w:t xml:space="preserve">step-by-step guide</w:t>
+      </w:r>
+      <w:r>
+        <w:rPr>
+          <w:rtl w:val="0"/>
+        </w:rPr>
+        <w:t xml:space="preserve"> on setting up and testing SQL injection </w:t>
+      </w:r>
+      <w:r>
+        <w:rPr>
+          <w:b w:val="1"/>
+          <w:rtl w:val="0"/>
+        </w:rPr>
+        <w:t xml:space="preserve">on VS Code (Windows) using SQLite</w:t>
+      </w:r>
+      <w:r>
+        <w:rPr>
+          <w:rtl w:val="0"/>
+        </w:rPr>
+        <w:t xml:space="preserve">, starting </w:t>
+      </w:r>
+      <w:r>
+        <w:rPr>
+          <w:b w:val="1"/>
+          <w:rtl w:val="0"/>
+        </w:rPr>
+        <w:t xml:space="preserve">from opening VS Code</w:t>
+      </w:r>
+      <w:r>
+        <w:rPr>
+          <w:rtl w:val="0"/>
+        </w:rPr>
+        <w:t xml:space="preserve"> to running </w:t>
+      </w:r>
+      <w:r>
+        <w:rPr>
+          <w:b w:val="1"/>
+          <w:rtl w:val="0"/>
+        </w:rPr>
+        <w:t xml:space="preserve">both Python and C++ implementations</w:t>
+      </w:r>
+      <w:r>
+        <w:rPr>
+          <w:rtl w:val="0"/>
+        </w:rPr>
+        <w:t xml:space="preserve">.</w:t>
+      </w:r>
+    </w:p>
+    <w:p>
+      <w:pPr>
+        <w:rPr/>
+      </w:pPr>
+      <w:r>
+        <w:pict>
+          <v:rect style="width:0.0pt;height:1.5pt" o:hr="t" o:hrstd="t" o:hralign="center" fillcolor="#A0A0A0" stroked="f"/>
+        </w:pict>
+      </w:r>
+      <w:r>
+        <w:rPr>
+          <w:rtl w:val="0"/>
+        </w:rPr>
+      </w:r>
+    </w:p>
+    <w:p>
+      <w:pPr>
         <w:pStyle w:val="Heading1"/>
-        <w:rPr/>
-      </w:pPr>
-      <w:bookmarkStart w:colFirst="0" w:colLast="0" w:name="_eln0q0c3wqt9" w:id="16"/>
+        <w:keepNext w:val="0"/>
+        <w:keepLines w:val="0"/>
+        <w:spacing w:before="480" w:lineRule="auto"/>
+        <w:rPr>
+          <w:b w:val="1"/>
+          <w:sz w:val="46"/>
+          <w:szCs w:val="46"/>
+        </w:rPr>
+      </w:pPr>
+      <w:bookmarkStart w:colFirst="0" w:colLast="0" w:name="_1dw9srks70b7" w:id="16"/>
       <w:bookmarkEnd w:id="16"/>
       <w:r>
         <w:rPr>
-          <w:rtl w:val="0"/>
-        </w:rPr>
-        <w:t xml:space="preserve">References</w:t>
+          <w:b w:val="1"/>
+          <w:sz w:val="46"/>
+          <w:szCs w:val="46"/>
+          <w:rtl w:val="0"/>
+        </w:rPr>
+        <w:t xml:space="preserve">🛠️ Setting Up SQL Injection Demo in VS Code (Windows) with SQLite</w:t>
+      </w:r>
+    </w:p>
+    <w:p>
+      <w:pPr>
+        <w:pStyle w:val="Heading2"/>
+        <w:keepNext w:val="0"/>
+        <w:keepLines w:val="0"/>
+        <w:spacing w:after="80" w:lineRule="auto"/>
+        <w:rPr>
+          <w:b w:val="1"/>
+          <w:sz w:val="34"/>
+          <w:szCs w:val="34"/>
+        </w:rPr>
+      </w:pPr>
+      <w:bookmarkStart w:colFirst="0" w:colLast="0" w:name="_1japzgafa8jl" w:id="17"/>
+      <w:bookmarkEnd w:id="17"/>
+      <w:r>
+        <w:rPr>
+          <w:b w:val="1"/>
+          <w:sz w:val="34"/>
+          <w:szCs w:val="34"/>
+          <w:rtl w:val="0"/>
+        </w:rPr>
+        <w:t xml:space="preserve">🔹 1. Install Prerequisites</w:t>
+      </w:r>
+    </w:p>
+    <w:p>
+      <w:pPr>
+        <w:spacing w:after="240" w:before="240" w:lineRule="auto"/>
+        <w:rPr/>
+      </w:pPr>
+      <w:r>
+        <w:rPr>
+          <w:rtl w:val="0"/>
+        </w:rPr>
+        <w:t xml:space="preserve">Before we begin, ensure you have the following installed:</w:t>
+      </w:r>
+    </w:p>
+    <w:p>
+      <w:pPr>
+        <w:pStyle w:val="Heading3"/>
+        <w:keepNext w:val="0"/>
+        <w:keepLines w:val="0"/>
+        <w:spacing w:before="280" w:lineRule="auto"/>
+        <w:rPr>
+          <w:b w:val="1"/>
+          <w:color w:val="000000"/>
+          <w:sz w:val="26"/>
+          <w:szCs w:val="26"/>
+        </w:rPr>
+      </w:pPr>
+      <w:bookmarkStart w:colFirst="0" w:colLast="0" w:name="_vsg2m64ul5ll" w:id="18"/>
+      <w:bookmarkEnd w:id="18"/>
+      <w:r>
+        <w:rPr>
+          <w:rFonts w:ascii="Arial Unicode MS" w:cs="Arial Unicode MS" w:eastAsia="Arial Unicode MS" w:hAnsi="Arial Unicode MS"/>
+          <w:b w:val="1"/>
+          <w:color w:val="000000"/>
+          <w:sz w:val="26"/>
+          <w:szCs w:val="26"/>
+          <w:rtl w:val="0"/>
+        </w:rPr>
+        <w:t xml:space="preserve">✅ Required Software</w:t>
+      </w:r>
+    </w:p>
+    <w:p>
+      <w:pPr>
+        <w:numPr>
+          <w:ilvl w:val="0"/>
+          <w:numId w:val="9"/>
+        </w:numPr>
+        <w:spacing w:after="0" w:afterAutospacing="0" w:before="240" w:lineRule="auto"/>
+        <w:ind w:left="720" w:hanging="360"/>
+      </w:pPr>
+      <w:r>
+        <w:rPr>
+          <w:b w:val="1"/>
+          <w:rtl w:val="0"/>
+        </w:rPr>
+        <w:t xml:space="preserve">VS Code</w:t>
+      </w:r>
+      <w:r>
+        <w:rPr>
+          <w:rtl w:val="0"/>
+        </w:rPr>
+        <w:t xml:space="preserve"> – Download from</w:t>
+      </w:r>
+      <w:hyperlink r:id="rId6">
+        <w:r>
+          <w:rPr>
+            <w:rtl w:val="0"/>
+          </w:rPr>
+          <w:t xml:space="preserve"> </w:t>
+        </w:r>
+      </w:hyperlink>
+      <w:hyperlink r:id="rId7">
+        <w:r>
+          <w:rPr>
+            <w:color w:val="1155cc"/>
+            <w:u w:val="single"/>
+            <w:rtl w:val="0"/>
+          </w:rPr>
+          <w:t xml:space="preserve">here</w:t>
+        </w:r>
+      </w:hyperlink>
+      <w:r>
+        <w:rPr>
+          <w:rtl w:val="0"/>
+        </w:rPr>
+      </w:r>
+    </w:p>
+    <w:p>
+      <w:pPr>
+        <w:numPr>
+          <w:ilvl w:val="0"/>
+          <w:numId w:val="9"/>
+        </w:numPr>
+        <w:spacing w:after="0" w:afterAutospacing="0" w:before="0" w:beforeAutospacing="0" w:lineRule="auto"/>
+        <w:ind w:left="720" w:hanging="360"/>
+      </w:pPr>
+      <w:r>
+        <w:rPr>
+          <w:b w:val="1"/>
+          <w:rtl w:val="0"/>
+        </w:rPr>
+        <w:t xml:space="preserve">SQLite</w:t>
+      </w:r>
+      <w:r>
+        <w:rPr>
+          <w:rtl w:val="0"/>
+        </w:rPr>
+        <w:t xml:space="preserve"> – Download the SQLite tools from</w:t>
+      </w:r>
+      <w:hyperlink r:id="rId8">
+        <w:r>
+          <w:rPr>
+            <w:rtl w:val="0"/>
+          </w:rPr>
+          <w:t xml:space="preserve"> </w:t>
+        </w:r>
+      </w:hyperlink>
+      <w:hyperlink r:id="rId9">
+        <w:r>
+          <w:rPr>
+            <w:color w:val="1155cc"/>
+            <w:u w:val="single"/>
+            <w:rtl w:val="0"/>
+          </w:rPr>
+          <w:t xml:space="preserve">here</w:t>
+        </w:r>
+      </w:hyperlink>
+      <w:r>
+        <w:rPr>
+          <w:rtl w:val="0"/>
+        </w:rPr>
+      </w:r>
+    </w:p>
+    <w:p>
+      <w:pPr>
+        <w:numPr>
+          <w:ilvl w:val="1"/>
+          <w:numId w:val="9"/>
+        </w:numPr>
+        <w:spacing w:after="0" w:afterAutospacing="0" w:before="0" w:beforeAutospacing="0" w:lineRule="auto"/>
+        <w:ind w:left="1440" w:hanging="360"/>
+      </w:pPr>
+      <w:r>
+        <w:rPr>
+          <w:rtl w:val="0"/>
+        </w:rPr>
+        <w:t xml:space="preserve">Extract </w:t>
+      </w:r>
+      <w:r>
+        <w:rPr>
+          <w:rFonts w:ascii="Roboto Mono" w:cs="Roboto Mono" w:eastAsia="Roboto Mono" w:hAnsi="Roboto Mono"/>
+          <w:color w:val="188038"/>
+          <w:rtl w:val="0"/>
+        </w:rPr>
+        <w:t xml:space="preserve">sqlite-tools-win32-x86</w:t>
+      </w:r>
+      <w:r>
+        <w:rPr>
+          <w:rtl w:val="0"/>
+        </w:rPr>
+        <w:t xml:space="preserve"> and </w:t>
+      </w:r>
+      <w:r>
+        <w:rPr>
+          <w:b w:val="1"/>
+          <w:rtl w:val="0"/>
+        </w:rPr>
+        <w:t xml:space="preserve">note the folder path</w:t>
+      </w:r>
+      <w:r>
+        <w:rPr>
+          <w:rtl w:val="0"/>
+        </w:rPr>
+        <w:t xml:space="preserve">.</w:t>
+      </w:r>
+    </w:p>
+    <w:p>
+      <w:pPr>
+        <w:numPr>
+          <w:ilvl w:val="0"/>
+          <w:numId w:val="9"/>
+        </w:numPr>
+        <w:spacing w:after="0" w:afterAutospacing="0" w:before="0" w:beforeAutospacing="0" w:lineRule="auto"/>
+        <w:ind w:left="720" w:hanging="360"/>
+      </w:pPr>
+      <w:r>
+        <w:rPr>
+          <w:b w:val="1"/>
+          <w:rtl w:val="0"/>
+        </w:rPr>
+        <w:t xml:space="preserve">SQLite VS Code Extension</w:t>
+      </w:r>
+      <w:r>
+        <w:rPr>
+          <w:rtl w:val="0"/>
+        </w:rPr>
+        <w:t xml:space="preserve"> (optional but recommended)</w:t>
+      </w:r>
+    </w:p>
+    <w:p>
+      <w:pPr>
+        <w:numPr>
+          <w:ilvl w:val="1"/>
+          <w:numId w:val="9"/>
+        </w:numPr>
+        <w:spacing w:after="0" w:afterAutospacing="0" w:before="0" w:beforeAutospacing="0" w:lineRule="auto"/>
+        <w:ind w:left="1440" w:hanging="360"/>
+      </w:pPr>
+      <w:r>
+        <w:rPr>
+          <w:rtl w:val="0"/>
+        </w:rPr>
+        <w:t xml:space="preserve">Open </w:t>
+      </w:r>
+      <w:r>
+        <w:rPr>
+          <w:b w:val="1"/>
+          <w:rtl w:val="0"/>
+        </w:rPr>
+        <w:t xml:space="preserve">VS Code</w:t>
+      </w:r>
+      <w:r>
+        <w:rPr>
+          <w:rFonts w:ascii="Arial Unicode MS" w:cs="Arial Unicode MS" w:eastAsia="Arial Unicode MS" w:hAnsi="Arial Unicode MS"/>
+          <w:rtl w:val="0"/>
+        </w:rPr>
+        <w:t xml:space="preserve"> → Go to </w:t>
+      </w:r>
+      <w:r>
+        <w:rPr>
+          <w:b w:val="1"/>
+          <w:rtl w:val="0"/>
+        </w:rPr>
+        <w:t xml:space="preserve">Extensions</w:t>
+      </w:r>
+      <w:r>
+        <w:rPr>
+          <w:rtl w:val="0"/>
+        </w:rPr>
+        <w:t xml:space="preserve"> (</w:t>
+      </w:r>
+      <w:r>
+        <w:rPr>
+          <w:rFonts w:ascii="Roboto Mono" w:cs="Roboto Mono" w:eastAsia="Roboto Mono" w:hAnsi="Roboto Mono"/>
+          <w:color w:val="188038"/>
+          <w:rtl w:val="0"/>
+        </w:rPr>
+        <w:t xml:space="preserve">Ctrl + Shift + X</w:t>
+      </w:r>
+      <w:r>
+        <w:rPr>
+          <w:rtl w:val="0"/>
+        </w:rPr>
+        <w:t xml:space="preserve">)</w:t>
+      </w:r>
+    </w:p>
+    <w:p>
+      <w:pPr>
+        <w:numPr>
+          <w:ilvl w:val="1"/>
+          <w:numId w:val="9"/>
+        </w:numPr>
+        <w:spacing w:after="0" w:afterAutospacing="0" w:before="0" w:beforeAutospacing="0" w:lineRule="auto"/>
+        <w:ind w:left="1440" w:hanging="360"/>
+      </w:pPr>
+      <w:r>
+        <w:rPr>
+          <w:rtl w:val="0"/>
+        </w:rPr>
+        <w:t xml:space="preserve">Search for </w:t>
+      </w:r>
+      <w:r>
+        <w:rPr>
+          <w:b w:val="1"/>
+          <w:rtl w:val="0"/>
+        </w:rPr>
+        <w:t xml:space="preserve">SQLite</w:t>
+      </w:r>
+      <w:r>
+        <w:rPr>
+          <w:rtl w:val="0"/>
+        </w:rPr>
+        <w:t xml:space="preserve"> and install the one by </w:t>
+      </w:r>
+      <w:r>
+        <w:rPr>
+          <w:b w:val="1"/>
+          <w:rtl w:val="0"/>
+        </w:rPr>
+        <w:t xml:space="preserve">Alex Covizzi</w:t>
+      </w:r>
+      <w:r>
+        <w:rPr>
+          <w:rtl w:val="0"/>
+        </w:rPr>
+        <w:t xml:space="preserve"> (SQLite extension).</w:t>
+      </w:r>
+    </w:p>
+    <w:p>
+      <w:pPr>
+        <w:numPr>
+          <w:ilvl w:val="0"/>
+          <w:numId w:val="9"/>
+        </w:numPr>
+        <w:spacing w:after="0" w:afterAutospacing="0" w:before="0" w:beforeAutospacing="0" w:lineRule="auto"/>
+        <w:ind w:left="720" w:hanging="360"/>
+      </w:pPr>
+      <w:r>
+        <w:rPr>
+          <w:b w:val="1"/>
+          <w:rtl w:val="0"/>
+        </w:rPr>
+        <w:t xml:space="preserve">Python</w:t>
+      </w:r>
+      <w:r>
+        <w:rPr>
+          <w:rtl w:val="0"/>
+        </w:rPr>
+        <w:t xml:space="preserve"> – Install</w:t>
+      </w:r>
+      <w:hyperlink r:id="rId10">
+        <w:r>
+          <w:rPr>
+            <w:rtl w:val="0"/>
+          </w:rPr>
+          <w:t xml:space="preserve"> </w:t>
+        </w:r>
+      </w:hyperlink>
+      <w:hyperlink r:id="rId11">
+        <w:r>
+          <w:rPr>
+            <w:color w:val="1155cc"/>
+            <w:u w:val="single"/>
+            <w:rtl w:val="0"/>
+          </w:rPr>
+          <w:t xml:space="preserve">Python for Windows</w:t>
+        </w:r>
+      </w:hyperlink>
+      <w:r>
+        <w:rPr>
+          <w:rtl w:val="0"/>
+        </w:rPr>
+      </w:r>
+    </w:p>
+    <w:p>
+      <w:pPr>
+        <w:numPr>
+          <w:ilvl w:val="1"/>
+          <w:numId w:val="9"/>
+        </w:numPr>
+        <w:spacing w:after="0" w:afterAutospacing="0" w:before="0" w:beforeAutospacing="0" w:lineRule="auto"/>
+        <w:ind w:left="1440" w:hanging="360"/>
+      </w:pPr>
+      <w:r>
+        <w:rPr>
+          <w:rtl w:val="0"/>
+        </w:rPr>
+        <w:t xml:space="preserve">Ensure </w:t>
+      </w:r>
+      <w:r>
+        <w:rPr>
+          <w:rFonts w:ascii="Roboto Mono" w:cs="Roboto Mono" w:eastAsia="Roboto Mono" w:hAnsi="Roboto Mono"/>
+          <w:color w:val="188038"/>
+          <w:rtl w:val="0"/>
+        </w:rPr>
+        <w:t xml:space="preserve">python</w:t>
+      </w:r>
+      <w:r>
+        <w:rPr>
+          <w:rtl w:val="0"/>
+        </w:rPr>
+        <w:t xml:space="preserve"> is added to your system </w:t>
+      </w:r>
+      <w:r>
+        <w:rPr>
+          <w:rFonts w:ascii="Roboto Mono" w:cs="Roboto Mono" w:eastAsia="Roboto Mono" w:hAnsi="Roboto Mono"/>
+          <w:color w:val="188038"/>
+          <w:rtl w:val="0"/>
+        </w:rPr>
+        <w:t xml:space="preserve">PATH</w:t>
+      </w:r>
+      <w:r>
+        <w:rPr>
+          <w:rtl w:val="0"/>
+        </w:rPr>
+        <w:t xml:space="preserve">.</w:t>
+      </w:r>
+    </w:p>
+    <w:p>
+      <w:pPr>
+        <w:numPr>
+          <w:ilvl w:val="0"/>
+          <w:numId w:val="9"/>
+        </w:numPr>
+        <w:spacing w:after="0" w:afterAutospacing="0" w:before="0" w:beforeAutospacing="0" w:lineRule="auto"/>
+        <w:ind w:left="720" w:hanging="360"/>
+      </w:pPr>
+      <w:r>
+        <w:rPr>
+          <w:b w:val="1"/>
+          <w:rtl w:val="0"/>
+        </w:rPr>
+        <w:t xml:space="preserve">C++ Compiler</w:t>
+      </w:r>
+      <w:r>
+        <w:rPr>
+          <w:rtl w:val="0"/>
+        </w:rPr>
+        <w:t xml:space="preserve"> (for C++ implementation)</w:t>
+      </w:r>
+    </w:p>
+    <w:p>
+      <w:pPr>
+        <w:numPr>
+          <w:ilvl w:val="1"/>
+          <w:numId w:val="9"/>
+        </w:numPr>
+        <w:spacing w:after="0" w:afterAutospacing="0" w:before="0" w:beforeAutospacing="0" w:lineRule="auto"/>
+        <w:ind w:left="1440" w:hanging="360"/>
+      </w:pPr>
+      <w:r>
+        <w:rPr>
+          <w:rtl w:val="0"/>
+        </w:rPr>
+        <w:t xml:space="preserve">Install </w:t>
+      </w:r>
+      <w:r>
+        <w:rPr>
+          <w:b w:val="1"/>
+          <w:rtl w:val="0"/>
+        </w:rPr>
+        <w:t xml:space="preserve">MinGW-w64</w:t>
+      </w:r>
+      <w:r>
+        <w:rPr>
+          <w:rtl w:val="0"/>
+        </w:rPr>
+        <w:t xml:space="preserve"> from</w:t>
+      </w:r>
+      <w:hyperlink r:id="rId12">
+        <w:r>
+          <w:rPr>
+            <w:rtl w:val="0"/>
+          </w:rPr>
+          <w:t xml:space="preserve"> </w:t>
+        </w:r>
+      </w:hyperlink>
+      <w:hyperlink r:id="rId13">
+        <w:r>
+          <w:rPr>
+            <w:color w:val="1155cc"/>
+            <w:u w:val="single"/>
+            <w:rtl w:val="0"/>
+          </w:rPr>
+          <w:t xml:space="preserve">Mingw-w64</w:t>
+        </w:r>
+      </w:hyperlink>
+      <w:r>
+        <w:rPr>
+          <w:rtl w:val="0"/>
+        </w:rPr>
+      </w:r>
+    </w:p>
+    <w:p>
+      <w:pPr>
+        <w:numPr>
+          <w:ilvl w:val="1"/>
+          <w:numId w:val="9"/>
+        </w:numPr>
+        <w:spacing w:after="240" w:before="0" w:beforeAutospacing="0" w:lineRule="auto"/>
+        <w:ind w:left="1440" w:hanging="360"/>
+      </w:pPr>
+      <w:r>
+        <w:rPr>
+          <w:rtl w:val="0"/>
+        </w:rPr>
+        <w:t xml:space="preserve">Add MinGW to the system </w:t>
+      </w:r>
+      <w:r>
+        <w:rPr>
+          <w:rFonts w:ascii="Roboto Mono" w:cs="Roboto Mono" w:eastAsia="Roboto Mono" w:hAnsi="Roboto Mono"/>
+          <w:color w:val="188038"/>
+          <w:rtl w:val="0"/>
+        </w:rPr>
+        <w:t xml:space="preserve">PATH</w:t>
+      </w:r>
+      <w:r>
+        <w:rPr>
+          <w:rtl w:val="0"/>
+        </w:rPr>
+        <w:t xml:space="preserve">.</w:t>
+      </w:r>
+    </w:p>
+    <w:p>
+      <w:pPr>
+        <w:rPr/>
+      </w:pPr>
+      <w:r>
+        <w:pict>
+          <v:rect style="width:0.0pt;height:1.5pt" o:hr="t" o:hrstd="t" o:hralign="center" fillcolor="#A0A0A0" stroked="f"/>
+        </w:pict>
+      </w:r>
+      <w:r>
+        <w:rPr>
+          <w:rtl w:val="0"/>
+        </w:rPr>
+      </w:r>
+    </w:p>
+    <w:p>
+      <w:pPr>
+        <w:pStyle w:val="Heading2"/>
+        <w:keepNext w:val="0"/>
+        <w:keepLines w:val="0"/>
+        <w:spacing w:after="80" w:lineRule="auto"/>
+        <w:rPr>
+          <w:b w:val="1"/>
+          <w:sz w:val="34"/>
+          <w:szCs w:val="34"/>
+        </w:rPr>
+      </w:pPr>
+      <w:bookmarkStart w:colFirst="0" w:colLast="0" w:name="_q0zv1yz0jk62" w:id="19"/>
+      <w:bookmarkEnd w:id="19"/>
+      <w:r>
+        <w:rPr>
+          <w:b w:val="1"/>
+          <w:sz w:val="34"/>
+          <w:szCs w:val="34"/>
+          <w:rtl w:val="0"/>
+        </w:rPr>
+        <w:t xml:space="preserve">🔹 2. Set Up SQLite in VS Code</w:t>
+      </w:r>
+    </w:p>
+    <w:p>
+      <w:pPr>
+        <w:pStyle w:val="Heading3"/>
+        <w:keepNext w:val="0"/>
+        <w:keepLines w:val="0"/>
+        <w:spacing w:before="280" w:lineRule="auto"/>
+        <w:rPr>
+          <w:b w:val="1"/>
+          <w:color w:val="000000"/>
+          <w:sz w:val="26"/>
+          <w:szCs w:val="26"/>
+        </w:rPr>
+      </w:pPr>
+      <w:bookmarkStart w:colFirst="0" w:colLast="0" w:name="_tis8awnkux7a" w:id="20"/>
+      <w:bookmarkEnd w:id="20"/>
+      <w:r>
+        <w:rPr>
+          <w:rFonts w:ascii="Arial Unicode MS" w:cs="Arial Unicode MS" w:eastAsia="Arial Unicode MS" w:hAnsi="Arial Unicode MS"/>
+          <w:b w:val="1"/>
+          <w:color w:val="000000"/>
+          <w:sz w:val="26"/>
+          <w:szCs w:val="26"/>
+          <w:rtl w:val="0"/>
+        </w:rPr>
+        <w:t xml:space="preserve">✅ Create a New VS Code Project</w:t>
       </w:r>
     </w:p>
     <w:p>
@@ -2878,7 +3548,2943 @@
           <w:ilvl w:val="0"/>
           <w:numId w:val="3"/>
         </w:numPr>
+        <w:spacing w:after="0" w:afterAutospacing="0" w:before="240" w:lineRule="auto"/>
         <w:ind w:left="720" w:hanging="360"/>
+      </w:pPr>
+      <w:r>
+        <w:rPr>
+          <w:b w:val="1"/>
+          <w:rtl w:val="0"/>
+        </w:rPr>
+        <w:t xml:space="preserve">Open VS Code</w:t>
+      </w:r>
+    </w:p>
+    <w:p>
+      <w:pPr>
+        <w:numPr>
+          <w:ilvl w:val="0"/>
+          <w:numId w:val="3"/>
+        </w:numPr>
+        <w:spacing w:after="0" w:afterAutospacing="0" w:before="0" w:beforeAutospacing="0" w:lineRule="auto"/>
+        <w:ind w:left="720" w:hanging="360"/>
+      </w:pPr>
+      <w:r>
+        <w:rPr>
+          <w:rtl w:val="0"/>
+        </w:rPr>
+        <w:t xml:space="preserve">Click </w:t>
+      </w:r>
+      <w:r>
+        <w:rPr>
+          <w:b w:val="1"/>
+          <w:rtl w:val="0"/>
+        </w:rPr>
+        <w:t xml:space="preserve">File</w:t>
+      </w:r>
+      <w:r>
+        <w:rPr>
+          <w:rFonts w:ascii="Arial Unicode MS" w:cs="Arial Unicode MS" w:eastAsia="Arial Unicode MS" w:hAnsi="Arial Unicode MS"/>
+          <w:rtl w:val="0"/>
+        </w:rPr>
+        <w:t xml:space="preserve"> → </w:t>
+      </w:r>
+      <w:r>
+        <w:rPr>
+          <w:b w:val="1"/>
+          <w:rtl w:val="0"/>
+        </w:rPr>
+        <w:t xml:space="preserve">Open Folder...</w:t>
+      </w:r>
+      <w:r>
+        <w:rPr>
+          <w:rFonts w:ascii="Arial Unicode MS" w:cs="Arial Unicode MS" w:eastAsia="Arial Unicode MS" w:hAnsi="Arial Unicode MS"/>
+          <w:rtl w:val="0"/>
+        </w:rPr>
+        <w:t xml:space="preserve"> → Select or create a folder (e.g., </w:t>
+      </w:r>
+      <w:r>
+        <w:rPr>
+          <w:rFonts w:ascii="Roboto Mono" w:cs="Roboto Mono" w:eastAsia="Roboto Mono" w:hAnsi="Roboto Mono"/>
+          <w:color w:val="188038"/>
+          <w:rtl w:val="0"/>
+        </w:rPr>
+        <w:t xml:space="preserve">SQLiteProject</w:t>
+      </w:r>
+      <w:r>
+        <w:rPr>
+          <w:rtl w:val="0"/>
+        </w:rPr>
+        <w:t xml:space="preserve">)</w:t>
+      </w:r>
+    </w:p>
+    <w:p>
+      <w:pPr>
+        <w:numPr>
+          <w:ilvl w:val="0"/>
+          <w:numId w:val="3"/>
+        </w:numPr>
+        <w:spacing w:after="0" w:afterAutospacing="0" w:before="0" w:beforeAutospacing="0" w:lineRule="auto"/>
+        <w:ind w:left="720" w:hanging="360"/>
+      </w:pPr>
+      <w:r>
+        <w:rPr>
+          <w:b w:val="1"/>
+          <w:rtl w:val="0"/>
+        </w:rPr>
+        <w:t xml:space="preserve">Create a new SQLite database:</w:t>
+      </w:r>
+    </w:p>
+    <w:p>
+      <w:pPr>
+        <w:numPr>
+          <w:ilvl w:val="1"/>
+          <w:numId w:val="3"/>
+        </w:numPr>
+        <w:spacing w:after="240" w:before="0" w:beforeAutospacing="0" w:lineRule="auto"/>
+        <w:ind w:left="1440" w:hanging="360"/>
+      </w:pPr>
+      <w:r>
+        <w:rPr>
+          <w:rtl w:val="0"/>
+        </w:rPr>
+        <w:t xml:space="preserve">Open </w:t>
+      </w:r>
+      <w:r>
+        <w:rPr>
+          <w:b w:val="1"/>
+          <w:rtl w:val="0"/>
+        </w:rPr>
+        <w:t xml:space="preserve">VS Code terminal</w:t>
+      </w:r>
+      <w:r>
+        <w:rPr>
+          <w:rtl w:val="0"/>
+        </w:rPr>
+        <w:t xml:space="preserve"> (</w:t>
+      </w:r>
+      <w:r>
+        <w:rPr>
+          <w:rFonts w:ascii="Roboto Mono" w:cs="Roboto Mono" w:eastAsia="Roboto Mono" w:hAnsi="Roboto Mono"/>
+          <w:color w:val="188038"/>
+          <w:rtl w:val="0"/>
+        </w:rPr>
+        <w:t xml:space="preserve">Ctrl + ~</w:t>
+      </w:r>
+      <w:r>
+        <w:rPr>
+          <w:rtl w:val="0"/>
+        </w:rPr>
+        <w:t xml:space="preserve">)</w:t>
+      </w:r>
+    </w:p>
+    <w:p>
+      <w:pPr>
+        <w:rPr/>
+      </w:pPr>
+      <w:r>
+        <w:rPr>
+          <w:rtl w:val="0"/>
+        </w:rPr>
+        <w:t xml:space="preserve">Navigate to the folder using:</w:t>
+        <w:br w:type="textWrapping"/>
+        <w:t xml:space="preserve"> cd path\to\SQLiteProject</w:t>
+      </w:r>
+    </w:p>
+    <w:p>
+      <w:pPr>
+        <w:numPr>
+          <w:ilvl w:val="1"/>
+          <w:numId w:val="3"/>
+        </w:numPr>
+        <w:spacing w:after="240" w:before="240" w:lineRule="auto"/>
+        <w:ind w:left="1440" w:hanging="360"/>
+      </w:pPr>
+      <w:r>
+        <w:rPr>
+          <w:rtl w:val="0"/>
+        </w:rPr>
+      </w:r>
+    </w:p>
+    <w:p>
+      <w:pPr>
+        <w:rPr/>
+      </w:pPr>
+      <w:r>
+        <w:rPr>
+          <w:rtl w:val="0"/>
+        </w:rPr>
+        <w:t xml:space="preserve">Create the database by running:</w:t>
+        <w:br w:type="textWrapping"/>
+        <w:t xml:space="preserve"> sqlite3 test.db</w:t>
+      </w:r>
+    </w:p>
+    <w:p>
+      <w:pPr>
+        <w:numPr>
+          <w:ilvl w:val="1"/>
+          <w:numId w:val="3"/>
+        </w:numPr>
+        <w:spacing w:after="240" w:before="240" w:lineRule="auto"/>
+        <w:ind w:left="1440" w:hanging="360"/>
+      </w:pPr>
+      <w:r>
+        <w:rPr>
+          <w:rtl w:val="0"/>
+        </w:rPr>
+      </w:r>
+    </w:p>
+    <w:p>
+      <w:pPr>
+        <w:rPr/>
+      </w:pPr>
+      <w:r>
+        <w:rPr>
+          <w:rtl w:val="0"/>
+        </w:rPr>
+        <w:t xml:space="preserve">Inside the SQLite prompt, run:</w:t>
+        <w:br w:type="textWrapping"/>
+        <w:t xml:space="preserve"> CREATE TABLE users (</w:t>
+      </w:r>
+    </w:p>
+    <w:p>
+      <w:pPr>
+        <w:rPr/>
+      </w:pPr>
+      <w:r>
+        <w:rPr>
+          <w:rtl w:val="0"/>
+        </w:rPr>
+        <w:t xml:space="preserve">    id INTEGER PRIMARY KEY AUTOINCREMENT,</w:t>
+      </w:r>
+    </w:p>
+    <w:p>
+      <w:pPr>
+        <w:rPr/>
+      </w:pPr>
+      <w:r>
+        <w:rPr>
+          <w:rtl w:val="0"/>
+        </w:rPr>
+        <w:t xml:space="preserve">    username TEXT NOT NULL,</w:t>
+      </w:r>
+    </w:p>
+    <w:p>
+      <w:pPr>
+        <w:rPr/>
+      </w:pPr>
+      <w:r>
+        <w:rPr>
+          <w:rtl w:val="0"/>
+        </w:rPr>
+        <w:t xml:space="preserve">    password TEXT NOT NULL</w:t>
+      </w:r>
+    </w:p>
+    <w:p>
+      <w:pPr>
+        <w:rPr/>
+      </w:pPr>
+      <w:r>
+        <w:rPr>
+          <w:rtl w:val="0"/>
+        </w:rPr>
+        <w:t xml:space="preserve">);</w:t>
+      </w:r>
+    </w:p>
+    <w:p>
+      <w:pPr>
+        <w:rPr/>
+      </w:pPr>
+      <w:r>
+        <w:rPr>
+          <w:rtl w:val="0"/>
+        </w:rPr>
+      </w:r>
+    </w:p>
+    <w:p>
+      <w:pPr>
+        <w:rPr/>
+      </w:pPr>
+      <w:r>
+        <w:rPr>
+          <w:rtl w:val="0"/>
+        </w:rPr>
+        <w:t xml:space="preserve">INSERT INTO users (username, password) VALUES ('alice', 'password123');</w:t>
+      </w:r>
+    </w:p>
+    <w:p>
+      <w:pPr>
+        <w:rPr/>
+      </w:pPr>
+      <w:r>
+        <w:rPr>
+          <w:rtl w:val="0"/>
+        </w:rPr>
+        <w:t xml:space="preserve">INSERT INTO users (username, password) VALUES ('bob', 'securepass');</w:t>
+      </w:r>
+    </w:p>
+    <w:p>
+      <w:pPr>
+        <w:numPr>
+          <w:ilvl w:val="1"/>
+          <w:numId w:val="3"/>
+        </w:numPr>
+        <w:spacing w:after="240" w:before="240" w:lineRule="auto"/>
+        <w:ind w:left="1440" w:hanging="360"/>
+      </w:pPr>
+      <w:r>
+        <w:rPr>
+          <w:rtl w:val="0"/>
+        </w:rPr>
+      </w:r>
+    </w:p>
+    <w:p>
+      <w:pPr>
+        <w:rPr/>
+      </w:pPr>
+      <w:r>
+        <w:rPr>
+          <w:b w:val="1"/>
+          <w:rtl w:val="0"/>
+        </w:rPr>
+        <w:t xml:space="preserve">Exit SQLite shell:</w:t>
+        <w:br w:type="textWrapping"/>
+      </w:r>
+      <w:r>
+        <w:rPr>
+          <w:rtl w:val="0"/>
+        </w:rPr>
+        <w:t xml:space="preserve"> .exit</w:t>
+      </w:r>
+    </w:p>
+    <w:p>
+      <w:pPr>
+        <w:numPr>
+          <w:ilvl w:val="1"/>
+          <w:numId w:val="3"/>
+        </w:numPr>
+        <w:spacing w:after="240" w:before="240" w:lineRule="auto"/>
+        <w:ind w:left="1440" w:hanging="360"/>
+      </w:pPr>
+      <w:r>
+        <w:rPr>
+          <w:rtl w:val="0"/>
+        </w:rPr>
+      </w:r>
+    </w:p>
+    <w:p>
+      <w:pPr>
+        <w:rPr/>
+      </w:pPr>
+      <w:r>
+        <w:pict>
+          <v:rect style="width:0.0pt;height:1.5pt" o:hr="t" o:hrstd="t" o:hralign="center" fillcolor="#A0A0A0" stroked="f"/>
+        </w:pict>
+      </w:r>
+      <w:r>
+        <w:rPr>
+          <w:rtl w:val="0"/>
+        </w:rPr>
+      </w:r>
+    </w:p>
+    <w:p>
+      <w:pPr>
+        <w:pStyle w:val="Heading2"/>
+        <w:keepNext w:val="0"/>
+        <w:keepLines w:val="0"/>
+        <w:spacing w:after="80" w:lineRule="auto"/>
+        <w:rPr>
+          <w:b w:val="1"/>
+          <w:sz w:val="34"/>
+          <w:szCs w:val="34"/>
+        </w:rPr>
+      </w:pPr>
+      <w:bookmarkStart w:colFirst="0" w:colLast="0" w:name="_yjld7kd1vbl" w:id="21"/>
+      <w:bookmarkEnd w:id="21"/>
+      <w:r>
+        <w:rPr>
+          <w:b w:val="1"/>
+          <w:sz w:val="34"/>
+          <w:szCs w:val="34"/>
+          <w:rtl w:val="0"/>
+        </w:rPr>
+        <w:t xml:space="preserve">🔹 3. Writing the Python Code</w:t>
+      </w:r>
+    </w:p>
+    <w:p>
+      <w:pPr>
+        <w:pStyle w:val="Heading3"/>
+        <w:keepNext w:val="0"/>
+        <w:keepLines w:val="0"/>
+        <w:spacing w:before="280" w:lineRule="auto"/>
+        <w:rPr>
+          <w:b w:val="1"/>
+          <w:color w:val="000000"/>
+          <w:sz w:val="26"/>
+          <w:szCs w:val="26"/>
+        </w:rPr>
+      </w:pPr>
+      <w:bookmarkStart w:colFirst="0" w:colLast="0" w:name="_cr4qpmz5i858" w:id="22"/>
+      <w:bookmarkEnd w:id="22"/>
+      <w:r>
+        <w:rPr>
+          <w:rFonts w:ascii="Arial Unicode MS" w:cs="Arial Unicode MS" w:eastAsia="Arial Unicode MS" w:hAnsi="Arial Unicode MS"/>
+          <w:b w:val="1"/>
+          <w:color w:val="000000"/>
+          <w:sz w:val="26"/>
+          <w:szCs w:val="26"/>
+          <w:rtl w:val="0"/>
+        </w:rPr>
+        <w:t xml:space="preserve">✅ Vulnerable Python Script (Prone to SQL Injection)</w:t>
+      </w:r>
+    </w:p>
+    <w:p>
+      <w:pPr>
+        <w:numPr>
+          <w:ilvl w:val="0"/>
+          <w:numId w:val="12"/>
+        </w:numPr>
+        <w:spacing w:after="0" w:afterAutospacing="0" w:before="240" w:lineRule="auto"/>
+        <w:ind w:left="720" w:hanging="360"/>
+      </w:pPr>
+      <w:r>
+        <w:rPr>
+          <w:rtl w:val="0"/>
+        </w:rPr>
+        <w:t xml:space="preserve">In VS Code, </w:t>
+      </w:r>
+      <w:r>
+        <w:rPr>
+          <w:b w:val="1"/>
+          <w:rtl w:val="0"/>
+        </w:rPr>
+        <w:t xml:space="preserve">create a new Python file</w:t>
+      </w:r>
+      <w:r>
+        <w:rPr>
+          <w:rtl w:val="0"/>
+        </w:rPr>
+        <w:t xml:space="preserve">:</w:t>
+        <w:br w:type="textWrapping"/>
+      </w:r>
+    </w:p>
+    <w:p>
+      <w:pPr>
+        <w:numPr>
+          <w:ilvl w:val="1"/>
+          <w:numId w:val="12"/>
+        </w:numPr>
+        <w:spacing w:after="240" w:before="0" w:beforeAutospacing="0" w:lineRule="auto"/>
+        <w:ind w:left="1440" w:hanging="360"/>
+      </w:pPr>
+      <w:r>
+        <w:rPr>
+          <w:rFonts w:ascii="Roboto Mono" w:cs="Roboto Mono" w:eastAsia="Roboto Mono" w:hAnsi="Roboto Mono"/>
+          <w:color w:val="188038"/>
+          <w:rtl w:val="0"/>
+        </w:rPr>
+        <w:t xml:space="preserve">vulnerable_sql.py</w:t>
+      </w:r>
+    </w:p>
+    <w:p>
+      <w:pPr>
+        <w:rPr/>
+      </w:pPr>
+      <w:r>
+        <w:rPr>
+          <w:b w:val="1"/>
+          <w:rtl w:val="0"/>
+        </w:rPr>
+        <w:t xml:space="preserve">Copy the following code:</w:t>
+        <w:br w:type="textWrapping"/>
+        <w:br w:type="textWrapping"/>
+      </w:r>
+      <w:r>
+        <w:rPr>
+          <w:rtl w:val="0"/>
+        </w:rPr>
+        <w:t xml:space="preserve"> import sqlite3</w:t>
+      </w:r>
+    </w:p>
+    <w:p>
+      <w:pPr>
+        <w:rPr/>
+      </w:pPr>
+      <w:r>
+        <w:rPr>
+          <w:rtl w:val="0"/>
+        </w:rPr>
+      </w:r>
+    </w:p>
+    <w:p>
+      <w:pPr>
+        <w:rPr/>
+      </w:pPr>
+      <w:r>
+        <w:rPr>
+          <w:rtl w:val="0"/>
+        </w:rPr>
+        <w:t xml:space="preserve">def get_user_details(username):</w:t>
+      </w:r>
+    </w:p>
+    <w:p>
+      <w:pPr>
+        <w:rPr/>
+      </w:pPr>
+      <w:r>
+        <w:rPr>
+          <w:rtl w:val="0"/>
+        </w:rPr>
+        <w:t xml:space="preserve">    conn = sqlite3.connect('test.db')</w:t>
+      </w:r>
+    </w:p>
+    <w:p>
+      <w:pPr>
+        <w:rPr/>
+      </w:pPr>
+      <w:r>
+        <w:rPr>
+          <w:rtl w:val="0"/>
+        </w:rPr>
+        <w:t xml:space="preserve">    cursor = conn.cursor()</w:t>
+      </w:r>
+    </w:p>
+    <w:p>
+      <w:pPr>
+        <w:rPr/>
+      </w:pPr>
+      <w:r>
+        <w:rPr>
+          <w:rtl w:val="0"/>
+        </w:rPr>
+      </w:r>
+    </w:p>
+    <w:p>
+      <w:pPr>
+        <w:rPr/>
+      </w:pPr>
+      <w:r>
+        <w:rPr>
+          <w:rtl w:val="0"/>
+        </w:rPr>
+        <w:t xml:space="preserve">    # **Vulnerable Query (Prone to SQL Injection)**</w:t>
+      </w:r>
+    </w:p>
+    <w:p>
+      <w:pPr>
+        <w:rPr/>
+      </w:pPr>
+      <w:r>
+        <w:rPr>
+          <w:rtl w:val="0"/>
+        </w:rPr>
+        <w:t xml:space="preserve">    query = f"SELECT * FROM users WHERE username = '{username}'"</w:t>
+      </w:r>
+    </w:p>
+    <w:p>
+      <w:pPr>
+        <w:rPr/>
+      </w:pPr>
+      <w:r>
+        <w:rPr>
+          <w:rtl w:val="0"/>
+        </w:rPr>
+        <w:t xml:space="preserve">    cursor.execute(query)</w:t>
+      </w:r>
+    </w:p>
+    <w:p>
+      <w:pPr>
+        <w:rPr/>
+      </w:pPr>
+      <w:r>
+        <w:rPr>
+          <w:rtl w:val="0"/>
+        </w:rPr>
+      </w:r>
+    </w:p>
+    <w:p>
+      <w:pPr>
+        <w:rPr/>
+      </w:pPr>
+      <w:r>
+        <w:rPr>
+          <w:rtl w:val="0"/>
+        </w:rPr>
+        <w:t xml:space="preserve">    result = cursor.fetchall()</w:t>
+      </w:r>
+    </w:p>
+    <w:p>
+      <w:pPr>
+        <w:rPr/>
+      </w:pPr>
+      <w:r>
+        <w:rPr>
+          <w:rtl w:val="0"/>
+        </w:rPr>
+        <w:t xml:space="preserve">    conn.close()</w:t>
+      </w:r>
+    </w:p>
+    <w:p>
+      <w:pPr>
+        <w:rPr/>
+      </w:pPr>
+      <w:r>
+        <w:rPr>
+          <w:rtl w:val="0"/>
+        </w:rPr>
+      </w:r>
+    </w:p>
+    <w:p>
+      <w:pPr>
+        <w:rPr/>
+      </w:pPr>
+      <w:r>
+        <w:rPr>
+          <w:rtl w:val="0"/>
+        </w:rPr>
+        <w:t xml:space="preserve">    return result</w:t>
+      </w:r>
+    </w:p>
+    <w:p>
+      <w:pPr>
+        <w:rPr/>
+      </w:pPr>
+      <w:r>
+        <w:rPr>
+          <w:rtl w:val="0"/>
+        </w:rPr>
+      </w:r>
+    </w:p>
+    <w:p>
+      <w:pPr>
+        <w:rPr/>
+      </w:pPr>
+      <w:r>
+        <w:rPr>
+          <w:rtl w:val="0"/>
+        </w:rPr>
+        <w:t xml:space="preserve"># **Test SQL Injection**</w:t>
+      </w:r>
+    </w:p>
+    <w:p>
+      <w:pPr>
+        <w:rPr/>
+      </w:pPr>
+      <w:r>
+        <w:rPr>
+          <w:rtl w:val="0"/>
+        </w:rPr>
+        <w:t xml:space="preserve">print(get_user_details("' OR '1'='1"))  # This will return all users!</w:t>
+      </w:r>
+    </w:p>
+    <w:p>
+      <w:pPr>
+        <w:numPr>
+          <w:ilvl w:val="0"/>
+          <w:numId w:val="12"/>
+        </w:numPr>
+        <w:spacing w:after="240" w:before="240" w:lineRule="auto"/>
+        <w:ind w:left="720" w:hanging="360"/>
+      </w:pPr>
+      <w:r>
+        <w:rPr>
+          <w:rtl w:val="0"/>
+        </w:rPr>
+      </w:r>
+    </w:p>
+    <w:p>
+      <w:pPr>
+        <w:rPr/>
+      </w:pPr>
+      <w:r>
+        <w:rPr>
+          <w:b w:val="1"/>
+          <w:rtl w:val="0"/>
+        </w:rPr>
+        <w:t xml:space="preserve">Run the script in VS Code Terminal</w:t>
+        <w:br w:type="textWrapping"/>
+        <w:br w:type="textWrapping"/>
+      </w:r>
+      <w:r>
+        <w:rPr>
+          <w:rtl w:val="0"/>
+        </w:rPr>
+        <w:t xml:space="preserve"> python vulnerable_sql.py</w:t>
+      </w:r>
+    </w:p>
+    <w:p>
+      <w:pPr>
+        <w:numPr>
+          <w:ilvl w:val="0"/>
+          <w:numId w:val="12"/>
+        </w:numPr>
+        <w:spacing w:after="0" w:afterAutospacing="0" w:before="240" w:lineRule="auto"/>
+        <w:ind w:left="720" w:hanging="360"/>
+      </w:pPr>
+      <w:r>
+        <w:rPr>
+          <w:rtl w:val="0"/>
+        </w:rPr>
+      </w:r>
+    </w:p>
+    <w:p>
+      <w:pPr>
+        <w:numPr>
+          <w:ilvl w:val="0"/>
+          <w:numId w:val="12"/>
+        </w:numPr>
+        <w:spacing w:after="240" w:before="0" w:beforeAutospacing="0" w:lineRule="auto"/>
+        <w:ind w:left="720" w:hanging="360"/>
+      </w:pPr>
+      <w:r>
+        <w:rPr>
+          <w:rtl w:val="0"/>
+        </w:rPr>
+        <w:t xml:space="preserve">If successful, you’ll see </w:t>
+      </w:r>
+      <w:r>
+        <w:rPr>
+          <w:b w:val="1"/>
+          <w:rtl w:val="0"/>
+        </w:rPr>
+        <w:t xml:space="preserve">all users printed</w:t>
+      </w:r>
+      <w:r>
+        <w:rPr>
+          <w:rtl w:val="0"/>
+        </w:rPr>
+        <w:t xml:space="preserve">, proving SQL injection works.</w:t>
+        <w:br w:type="textWrapping"/>
+      </w:r>
+    </w:p>
+    <w:p>
+      <w:pPr>
+        <w:rPr/>
+      </w:pPr>
+      <w:r>
+        <w:pict>
+          <v:rect style="width:0.0pt;height:1.5pt" o:hr="t" o:hrstd="t" o:hralign="center" fillcolor="#A0A0A0" stroked="f"/>
+        </w:pict>
+      </w:r>
+      <w:r>
+        <w:rPr>
+          <w:rtl w:val="0"/>
+        </w:rPr>
+      </w:r>
+    </w:p>
+    <w:p>
+      <w:pPr>
+        <w:pStyle w:val="Heading3"/>
+        <w:keepNext w:val="0"/>
+        <w:keepLines w:val="0"/>
+        <w:spacing w:before="280" w:lineRule="auto"/>
+        <w:rPr>
+          <w:b w:val="1"/>
+          <w:color w:val="000000"/>
+          <w:sz w:val="26"/>
+          <w:szCs w:val="26"/>
+        </w:rPr>
+      </w:pPr>
+      <w:bookmarkStart w:colFirst="0" w:colLast="0" w:name="_83ecreh36fc8" w:id="23"/>
+      <w:bookmarkEnd w:id="23"/>
+      <w:r>
+        <w:rPr>
+          <w:rFonts w:ascii="Arial Unicode MS" w:cs="Arial Unicode MS" w:eastAsia="Arial Unicode MS" w:hAnsi="Arial Unicode MS"/>
+          <w:b w:val="1"/>
+          <w:color w:val="000000"/>
+          <w:sz w:val="26"/>
+          <w:szCs w:val="26"/>
+          <w:rtl w:val="0"/>
+        </w:rPr>
+        <w:t xml:space="preserve">✅ Secure Python Script (Using Parameterized Queries)</w:t>
+      </w:r>
+    </w:p>
+    <w:p>
+      <w:pPr>
+        <w:numPr>
+          <w:ilvl w:val="0"/>
+          <w:numId w:val="5"/>
+        </w:numPr>
+        <w:spacing w:after="240" w:before="240" w:lineRule="auto"/>
+        <w:ind w:left="720" w:hanging="360"/>
+      </w:pPr>
+      <w:r>
+        <w:rPr>
+          <w:b w:val="1"/>
+          <w:rtl w:val="0"/>
+        </w:rPr>
+        <w:t xml:space="preserve">Create a new file:</w:t>
+      </w:r>
+      <w:r>
+        <w:rPr>
+          <w:rtl w:val="0"/>
+        </w:rPr>
+        <w:t xml:space="preserve"> </w:t>
+      </w:r>
+      <w:r>
+        <w:rPr>
+          <w:rFonts w:ascii="Roboto Mono" w:cs="Roboto Mono" w:eastAsia="Roboto Mono" w:hAnsi="Roboto Mono"/>
+          <w:color w:val="188038"/>
+          <w:rtl w:val="0"/>
+        </w:rPr>
+        <w:t xml:space="preserve">secure_sql.py</w:t>
+        <w:br w:type="textWrapping"/>
+      </w:r>
+    </w:p>
+    <w:p>
+      <w:pPr>
+        <w:rPr/>
+      </w:pPr>
+      <w:r>
+        <w:rPr>
+          <w:b w:val="1"/>
+          <w:rtl w:val="0"/>
+        </w:rPr>
+        <w:t xml:space="preserve">Copy this secure version:</w:t>
+        <w:br w:type="textWrapping"/>
+        <w:br w:type="textWrapping"/>
+      </w:r>
+      <w:r>
+        <w:rPr>
+          <w:rtl w:val="0"/>
+        </w:rPr>
+        <w:t xml:space="preserve"> import sqlite3</w:t>
+      </w:r>
+    </w:p>
+    <w:p>
+      <w:pPr>
+        <w:rPr/>
+      </w:pPr>
+      <w:r>
+        <w:rPr>
+          <w:rtl w:val="0"/>
+        </w:rPr>
+      </w:r>
+    </w:p>
+    <w:p>
+      <w:pPr>
+        <w:rPr/>
+      </w:pPr>
+      <w:r>
+        <w:rPr>
+          <w:rtl w:val="0"/>
+        </w:rPr>
+        <w:t xml:space="preserve">def get_user_details_safe(username):</w:t>
+      </w:r>
+    </w:p>
+    <w:p>
+      <w:pPr>
+        <w:rPr/>
+      </w:pPr>
+      <w:r>
+        <w:rPr>
+          <w:rtl w:val="0"/>
+        </w:rPr>
+        <w:t xml:space="preserve">    conn = sqlite3.connect('test.db')</w:t>
+      </w:r>
+    </w:p>
+    <w:p>
+      <w:pPr>
+        <w:rPr/>
+      </w:pPr>
+      <w:r>
+        <w:rPr>
+          <w:rtl w:val="0"/>
+        </w:rPr>
+        <w:t xml:space="preserve">    cursor = conn.cursor()</w:t>
+      </w:r>
+    </w:p>
+    <w:p>
+      <w:pPr>
+        <w:rPr/>
+      </w:pPr>
+      <w:r>
+        <w:rPr>
+          <w:rtl w:val="0"/>
+        </w:rPr>
+      </w:r>
+    </w:p>
+    <w:p>
+      <w:pPr>
+        <w:rPr/>
+      </w:pPr>
+      <w:r>
+        <w:rPr>
+          <w:rtl w:val="0"/>
+        </w:rPr>
+        <w:t xml:space="preserve">    # **Safe Query Using Parameterized Queries**</w:t>
+      </w:r>
+    </w:p>
+    <w:p>
+      <w:pPr>
+        <w:rPr/>
+      </w:pPr>
+      <w:r>
+        <w:rPr>
+          <w:rtl w:val="0"/>
+        </w:rPr>
+        <w:t xml:space="preserve">    query = "SELECT * FROM users WHERE username = ?"</w:t>
+      </w:r>
+    </w:p>
+    <w:p>
+      <w:pPr>
+        <w:rPr/>
+      </w:pPr>
+      <w:r>
+        <w:rPr>
+          <w:rtl w:val="0"/>
+        </w:rPr>
+        <w:t xml:space="preserve">    cursor.execute(query, (username,))  # Parameterized query</w:t>
+      </w:r>
+    </w:p>
+    <w:p>
+      <w:pPr>
+        <w:rPr/>
+      </w:pPr>
+      <w:r>
+        <w:rPr>
+          <w:rtl w:val="0"/>
+        </w:rPr>
+      </w:r>
+    </w:p>
+    <w:p>
+      <w:pPr>
+        <w:rPr/>
+      </w:pPr>
+      <w:r>
+        <w:rPr>
+          <w:rtl w:val="0"/>
+        </w:rPr>
+        <w:t xml:space="preserve">    result = cursor.fetchall()</w:t>
+      </w:r>
+    </w:p>
+    <w:p>
+      <w:pPr>
+        <w:rPr/>
+      </w:pPr>
+      <w:r>
+        <w:rPr>
+          <w:rtl w:val="0"/>
+        </w:rPr>
+        <w:t xml:space="preserve">    conn.close()</w:t>
+      </w:r>
+    </w:p>
+    <w:p>
+      <w:pPr>
+        <w:rPr/>
+      </w:pPr>
+      <w:r>
+        <w:rPr>
+          <w:rtl w:val="0"/>
+        </w:rPr>
+      </w:r>
+    </w:p>
+    <w:p>
+      <w:pPr>
+        <w:rPr/>
+      </w:pPr>
+      <w:r>
+        <w:rPr>
+          <w:rtl w:val="0"/>
+        </w:rPr>
+        <w:t xml:space="preserve">    return result</w:t>
+      </w:r>
+    </w:p>
+    <w:p>
+      <w:pPr>
+        <w:rPr/>
+      </w:pPr>
+      <w:r>
+        <w:rPr>
+          <w:rtl w:val="0"/>
+        </w:rPr>
+      </w:r>
+    </w:p>
+    <w:p>
+      <w:pPr>
+        <w:rPr/>
+      </w:pPr>
+      <w:r>
+        <w:rPr>
+          <w:rtl w:val="0"/>
+        </w:rPr>
+        <w:t xml:space="preserve"># **Test SQL Injection (This should NOT return all users)**</w:t>
+      </w:r>
+    </w:p>
+    <w:p>
+      <w:pPr>
+        <w:rPr/>
+      </w:pPr>
+      <w:r>
+        <w:rPr>
+          <w:rtl w:val="0"/>
+        </w:rPr>
+        <w:t xml:space="preserve">print(get_user_details_safe("' OR '1'='1"))  # Should return nothing</w:t>
+      </w:r>
+    </w:p>
+    <w:p>
+      <w:pPr>
+        <w:numPr>
+          <w:ilvl w:val="0"/>
+          <w:numId w:val="5"/>
+        </w:numPr>
+        <w:spacing w:after="240" w:before="240" w:lineRule="auto"/>
+        <w:ind w:left="720" w:hanging="360"/>
+      </w:pPr>
+      <w:r>
+        <w:rPr>
+          <w:rtl w:val="0"/>
+        </w:rPr>
+      </w:r>
+    </w:p>
+    <w:p>
+      <w:pPr>
+        <w:rPr/>
+      </w:pPr>
+      <w:r>
+        <w:rPr>
+          <w:b w:val="1"/>
+          <w:rtl w:val="0"/>
+        </w:rPr>
+        <w:t xml:space="preserve">Run it:</w:t>
+        <w:br w:type="textWrapping"/>
+        <w:br w:type="textWrapping"/>
+      </w:r>
+      <w:r>
+        <w:rPr>
+          <w:rtl w:val="0"/>
+        </w:rPr>
+        <w:t xml:space="preserve"> python secure_sql.py</w:t>
+      </w:r>
+    </w:p>
+    <w:p>
+      <w:pPr>
+        <w:numPr>
+          <w:ilvl w:val="0"/>
+          <w:numId w:val="5"/>
+        </w:numPr>
+        <w:spacing w:after="0" w:afterAutospacing="0" w:before="240" w:lineRule="auto"/>
+        <w:ind w:left="720" w:hanging="360"/>
+      </w:pPr>
+      <w:r>
+        <w:rPr>
+          <w:rtl w:val="0"/>
+        </w:rPr>
+      </w:r>
+    </w:p>
+    <w:p>
+      <w:pPr>
+        <w:numPr>
+          <w:ilvl w:val="0"/>
+          <w:numId w:val="5"/>
+        </w:numPr>
+        <w:spacing w:after="240" w:before="0" w:beforeAutospacing="0" w:lineRule="auto"/>
+        <w:ind w:left="720" w:hanging="360"/>
+      </w:pPr>
+      <w:r>
+        <w:rPr>
+          <w:rtl w:val="0"/>
+        </w:rPr>
+        <w:t xml:space="preserve">This time, the attack </w:t>
+      </w:r>
+      <w:r>
+        <w:rPr>
+          <w:b w:val="1"/>
+          <w:rtl w:val="0"/>
+        </w:rPr>
+        <w:t xml:space="preserve">will not work</w:t>
+      </w:r>
+      <w:r>
+        <w:rPr>
+          <w:rtl w:val="0"/>
+        </w:rPr>
+        <w:t xml:space="preserve">—only a valid username will return results.</w:t>
+        <w:br w:type="textWrapping"/>
+      </w:r>
+    </w:p>
+    <w:p>
+      <w:pPr>
+        <w:rPr/>
+      </w:pPr>
+      <w:r>
+        <w:pict>
+          <v:rect style="width:0.0pt;height:1.5pt" o:hr="t" o:hrstd="t" o:hralign="center" fillcolor="#A0A0A0" stroked="f"/>
+        </w:pict>
+      </w:r>
+      <w:r>
+        <w:rPr>
+          <w:rtl w:val="0"/>
+        </w:rPr>
+      </w:r>
+    </w:p>
+    <w:p>
+      <w:pPr>
+        <w:pStyle w:val="Heading2"/>
+        <w:keepNext w:val="0"/>
+        <w:keepLines w:val="0"/>
+        <w:spacing w:after="80" w:lineRule="auto"/>
+        <w:rPr>
+          <w:b w:val="1"/>
+          <w:sz w:val="34"/>
+          <w:szCs w:val="34"/>
+        </w:rPr>
+      </w:pPr>
+      <w:bookmarkStart w:colFirst="0" w:colLast="0" w:name="_x1lph939uva1" w:id="24"/>
+      <w:bookmarkEnd w:id="24"/>
+      <w:r>
+        <w:rPr>
+          <w:b w:val="1"/>
+          <w:sz w:val="34"/>
+          <w:szCs w:val="34"/>
+          <w:rtl w:val="0"/>
+        </w:rPr>
+        <w:t xml:space="preserve">🔹 4. Writing the C++ Code</w:t>
+      </w:r>
+    </w:p>
+    <w:p>
+      <w:pPr>
+        <w:pStyle w:val="Heading3"/>
+        <w:keepNext w:val="0"/>
+        <w:keepLines w:val="0"/>
+        <w:spacing w:before="280" w:lineRule="auto"/>
+        <w:rPr>
+          <w:b w:val="1"/>
+          <w:color w:val="000000"/>
+          <w:sz w:val="26"/>
+          <w:szCs w:val="26"/>
+        </w:rPr>
+      </w:pPr>
+      <w:bookmarkStart w:colFirst="0" w:colLast="0" w:name="_j7nuncswwg2e" w:id="25"/>
+      <w:bookmarkEnd w:id="25"/>
+      <w:r>
+        <w:rPr>
+          <w:rFonts w:ascii="Arial Unicode MS" w:cs="Arial Unicode MS" w:eastAsia="Arial Unicode MS" w:hAnsi="Arial Unicode MS"/>
+          <w:b w:val="1"/>
+          <w:color w:val="000000"/>
+          <w:sz w:val="26"/>
+          <w:szCs w:val="26"/>
+          <w:rtl w:val="0"/>
+        </w:rPr>
+        <w:t xml:space="preserve">✅ Vulnerable C++ Code (Prone to SQL Injection)</w:t>
+      </w:r>
+    </w:p>
+    <w:p>
+      <w:pPr>
+        <w:numPr>
+          <w:ilvl w:val="0"/>
+          <w:numId w:val="8"/>
+        </w:numPr>
+        <w:spacing w:after="240" w:before="240" w:lineRule="auto"/>
+        <w:ind w:left="720" w:hanging="360"/>
+      </w:pPr>
+      <w:r>
+        <w:rPr>
+          <w:b w:val="1"/>
+          <w:rtl w:val="0"/>
+        </w:rPr>
+        <w:t xml:space="preserve">Create a new file</w:t>
+      </w:r>
+      <w:r>
+        <w:rPr>
+          <w:rtl w:val="0"/>
+        </w:rPr>
+        <w:t xml:space="preserve">: </w:t>
+      </w:r>
+      <w:r>
+        <w:rPr>
+          <w:rFonts w:ascii="Roboto Mono" w:cs="Roboto Mono" w:eastAsia="Roboto Mono" w:hAnsi="Roboto Mono"/>
+          <w:color w:val="188038"/>
+          <w:rtl w:val="0"/>
+        </w:rPr>
+        <w:t xml:space="preserve">vulnerable_sql.cpp</w:t>
+        <w:br w:type="textWrapping"/>
+      </w:r>
+    </w:p>
+    <w:p>
+      <w:pPr>
+        <w:rPr/>
+      </w:pPr>
+      <w:r>
+        <w:rPr>
+          <w:b w:val="1"/>
+          <w:rtl w:val="0"/>
+        </w:rPr>
+        <w:t xml:space="preserve">Copy this code:</w:t>
+        <w:br w:type="textWrapping"/>
+        <w:br w:type="textWrapping"/>
+      </w:r>
+      <w:r>
+        <w:rPr>
+          <w:rtl w:val="0"/>
+        </w:rPr>
+        <w:t xml:space="preserve"> #include &lt;iostream&gt;</w:t>
+      </w:r>
+    </w:p>
+    <w:p>
+      <w:pPr>
+        <w:rPr/>
+      </w:pPr>
+      <w:r>
+        <w:rPr>
+          <w:rtl w:val="0"/>
+        </w:rPr>
+        <w:t xml:space="preserve">#include &lt;sqlite3.h&gt;</w:t>
+      </w:r>
+    </w:p>
+    <w:p>
+      <w:pPr>
+        <w:rPr/>
+      </w:pPr>
+      <w:r>
+        <w:rPr>
+          <w:rtl w:val="0"/>
+        </w:rPr>
+      </w:r>
+    </w:p>
+    <w:p>
+      <w:pPr>
+        <w:rPr/>
+      </w:pPr>
+      <w:r>
+        <w:rPr>
+          <w:rtl w:val="0"/>
+        </w:rPr>
+        <w:t xml:space="preserve">void getUserDetails(const std::string&amp; username) {</w:t>
+      </w:r>
+    </w:p>
+    <w:p>
+      <w:pPr>
+        <w:rPr/>
+      </w:pPr>
+      <w:r>
+        <w:rPr>
+          <w:rtl w:val="0"/>
+        </w:rPr>
+        <w:t xml:space="preserve">    sqlite3* db;</w:t>
+      </w:r>
+    </w:p>
+    <w:p>
+      <w:pPr>
+        <w:rPr/>
+      </w:pPr>
+      <w:r>
+        <w:rPr>
+          <w:rtl w:val="0"/>
+        </w:rPr>
+        <w:t xml:space="preserve">    sqlite3_open("test.db", &amp;db);</w:t>
+      </w:r>
+    </w:p>
+    <w:p>
+      <w:pPr>
+        <w:rPr/>
+      </w:pPr>
+      <w:r>
+        <w:rPr>
+          <w:rtl w:val="0"/>
+        </w:rPr>
+        <w:t xml:space="preserve">    sqlite3_stmt* stmt;</w:t>
+      </w:r>
+    </w:p>
+    <w:p>
+      <w:pPr>
+        <w:rPr/>
+      </w:pPr>
+      <w:r>
+        <w:rPr>
+          <w:rtl w:val="0"/>
+        </w:rPr>
+      </w:r>
+    </w:p>
+    <w:p>
+      <w:pPr>
+        <w:rPr/>
+      </w:pPr>
+      <w:r>
+        <w:rPr>
+          <w:rtl w:val="0"/>
+        </w:rPr>
+        <w:t xml:space="preserve">    // **Vulnerable Query**</w:t>
+      </w:r>
+    </w:p>
+    <w:p>
+      <w:pPr>
+        <w:rPr/>
+      </w:pPr>
+      <w:r>
+        <w:rPr>
+          <w:rtl w:val="0"/>
+        </w:rPr>
+        <w:t xml:space="preserve">    std::string query = "SELECT * FROM users WHERE username = '" + username + "'";</w:t>
+      </w:r>
+    </w:p>
+    <w:p>
+      <w:pPr>
+        <w:rPr/>
+      </w:pPr>
+      <w:r>
+        <w:rPr>
+          <w:rtl w:val="0"/>
+        </w:rPr>
+      </w:r>
+    </w:p>
+    <w:p>
+      <w:pPr>
+        <w:rPr/>
+      </w:pPr>
+      <w:r>
+        <w:rPr>
+          <w:rtl w:val="0"/>
+        </w:rPr>
+        <w:t xml:space="preserve">    if (sqlite3_prepare_v2(db, query.c_str(), -1, &amp;stmt, nullptr) == SQLITE_OK) {</w:t>
+      </w:r>
+    </w:p>
+    <w:p>
+      <w:pPr>
+        <w:rPr/>
+      </w:pPr>
+      <w:r>
+        <w:rPr>
+          <w:rtl w:val="0"/>
+        </w:rPr>
+        <w:t xml:space="preserve">        while (sqlite3_step(stmt) == SQLITE_ROW) {</w:t>
+      </w:r>
+    </w:p>
+    <w:p>
+      <w:pPr>
+        <w:rPr/>
+      </w:pPr>
+      <w:r>
+        <w:rPr>
+          <w:rtl w:val="0"/>
+        </w:rPr>
+        <w:t xml:space="preserve">            std::cout &lt;&lt; "User: " &lt;&lt; sqlite3_column_text(stmt, 1) &lt;&lt; "\n";</w:t>
+      </w:r>
+    </w:p>
+    <w:p>
+      <w:pPr>
+        <w:rPr/>
+      </w:pPr>
+      <w:r>
+        <w:rPr>
+          <w:rtl w:val="0"/>
+        </w:rPr>
+        <w:t xml:space="preserve">        }</w:t>
+      </w:r>
+    </w:p>
+    <w:p>
+      <w:pPr>
+        <w:rPr/>
+      </w:pPr>
+      <w:r>
+        <w:rPr>
+          <w:rtl w:val="0"/>
+        </w:rPr>
+        <w:t xml:space="preserve">    }</w:t>
+      </w:r>
+    </w:p>
+    <w:p>
+      <w:pPr>
+        <w:rPr/>
+      </w:pPr>
+      <w:r>
+        <w:rPr>
+          <w:rtl w:val="0"/>
+        </w:rPr>
+        <w:t xml:space="preserve">    sqlite3_finalize(stmt);</w:t>
+      </w:r>
+    </w:p>
+    <w:p>
+      <w:pPr>
+        <w:rPr/>
+      </w:pPr>
+      <w:r>
+        <w:rPr>
+          <w:rtl w:val="0"/>
+        </w:rPr>
+        <w:t xml:space="preserve">    sqlite3_close(db);</w:t>
+      </w:r>
+    </w:p>
+    <w:p>
+      <w:pPr>
+        <w:rPr/>
+      </w:pPr>
+      <w:r>
+        <w:rPr>
+          <w:rtl w:val="0"/>
+        </w:rPr>
+        <w:t xml:space="preserve">}</w:t>
+      </w:r>
+    </w:p>
+    <w:p>
+      <w:pPr>
+        <w:rPr/>
+      </w:pPr>
+      <w:r>
+        <w:rPr>
+          <w:rtl w:val="0"/>
+        </w:rPr>
+      </w:r>
+    </w:p>
+    <w:p>
+      <w:pPr>
+        <w:rPr/>
+      </w:pPr>
+      <w:r>
+        <w:rPr>
+          <w:rtl w:val="0"/>
+        </w:rPr>
+        <w:t xml:space="preserve">int main() {</w:t>
+      </w:r>
+    </w:p>
+    <w:p>
+      <w:pPr>
+        <w:rPr/>
+      </w:pPr>
+      <w:r>
+        <w:rPr>
+          <w:rtl w:val="0"/>
+        </w:rPr>
+        <w:t xml:space="preserve">    // **Test SQL Injection**</w:t>
+      </w:r>
+    </w:p>
+    <w:p>
+      <w:pPr>
+        <w:rPr/>
+      </w:pPr>
+      <w:r>
+        <w:rPr>
+          <w:rtl w:val="0"/>
+        </w:rPr>
+        <w:t xml:space="preserve">    getUserDetails("' OR '1'='1");  // This will return all users!</w:t>
+      </w:r>
+    </w:p>
+    <w:p>
+      <w:pPr>
+        <w:rPr/>
+      </w:pPr>
+      <w:r>
+        <w:rPr>
+          <w:rtl w:val="0"/>
+        </w:rPr>
+        <w:t xml:space="preserve">    return 0;</w:t>
+      </w:r>
+    </w:p>
+    <w:p>
+      <w:pPr>
+        <w:rPr/>
+      </w:pPr>
+      <w:r>
+        <w:rPr>
+          <w:rtl w:val="0"/>
+        </w:rPr>
+        <w:t xml:space="preserve">}</w:t>
+      </w:r>
+    </w:p>
+    <w:p>
+      <w:pPr>
+        <w:numPr>
+          <w:ilvl w:val="0"/>
+          <w:numId w:val="8"/>
+        </w:numPr>
+        <w:spacing w:after="0" w:afterAutospacing="0" w:before="240" w:lineRule="auto"/>
+        <w:ind w:left="720" w:hanging="360"/>
+      </w:pPr>
+      <w:r>
+        <w:rPr>
+          <w:rtl w:val="0"/>
+        </w:rPr>
+      </w:r>
+    </w:p>
+    <w:p>
+      <w:pPr>
+        <w:numPr>
+          <w:ilvl w:val="0"/>
+          <w:numId w:val="8"/>
+        </w:numPr>
+        <w:spacing w:after="240" w:before="0" w:beforeAutospacing="0" w:lineRule="auto"/>
+        <w:ind w:left="720" w:hanging="360"/>
+      </w:pPr>
+      <w:r>
+        <w:rPr>
+          <w:b w:val="1"/>
+          <w:rtl w:val="0"/>
+        </w:rPr>
+        <w:t xml:space="preserve">Compile and run the program</w:t>
+      </w:r>
+      <w:r>
+        <w:rPr>
+          <w:rtl w:val="0"/>
+        </w:rPr>
+        <w:t xml:space="preserve">:</w:t>
+        <w:br w:type="textWrapping"/>
+      </w:r>
+    </w:p>
+    <w:p>
+      <w:pPr>
+        <w:rPr/>
+      </w:pPr>
+      <w:r>
+        <w:rPr>
+          <w:rtl w:val="0"/>
+        </w:rPr>
+        <w:t xml:space="preserve">Compile using MinGW:</w:t>
+        <w:br w:type="textWrapping"/>
+        <w:t xml:space="preserve"> g++ vulnerable_sql.cpp -o vulnerable_sql.exe -lsqlite3</w:t>
+      </w:r>
+    </w:p>
+    <w:p>
+      <w:pPr>
+        <w:numPr>
+          <w:ilvl w:val="1"/>
+          <w:numId w:val="8"/>
+        </w:numPr>
+        <w:spacing w:after="240" w:before="240" w:lineRule="auto"/>
+        <w:ind w:left="1440" w:hanging="360"/>
+      </w:pPr>
+      <w:r>
+        <w:rPr>
+          <w:rtl w:val="0"/>
+        </w:rPr>
+      </w:r>
+    </w:p>
+    <w:p>
+      <w:pPr>
+        <w:rPr/>
+      </w:pPr>
+      <w:r>
+        <w:rPr>
+          <w:rtl w:val="0"/>
+        </w:rPr>
+        <w:t xml:space="preserve">Run:</w:t>
+        <w:br w:type="textWrapping"/>
+        <w:t xml:space="preserve"> ./vulnerable_sql.exe</w:t>
+      </w:r>
+    </w:p>
+    <w:p>
+      <w:pPr>
+        <w:numPr>
+          <w:ilvl w:val="1"/>
+          <w:numId w:val="8"/>
+        </w:numPr>
+        <w:spacing w:after="0" w:afterAutospacing="0" w:before="240" w:lineRule="auto"/>
+        <w:ind w:left="1440" w:hanging="360"/>
+      </w:pPr>
+      <w:r>
+        <w:rPr>
+          <w:rtl w:val="0"/>
+        </w:rPr>
+      </w:r>
+    </w:p>
+    <w:p>
+      <w:pPr>
+        <w:numPr>
+          <w:ilvl w:val="1"/>
+          <w:numId w:val="8"/>
+        </w:numPr>
+        <w:spacing w:after="240" w:before="0" w:beforeAutospacing="0" w:lineRule="auto"/>
+        <w:ind w:left="1440" w:hanging="360"/>
+      </w:pPr>
+      <w:r>
+        <w:rPr>
+          <w:b w:val="1"/>
+          <w:rtl w:val="0"/>
+        </w:rPr>
+        <w:t xml:space="preserve">All users should be printed</w:t>
+      </w:r>
+      <w:r>
+        <w:rPr>
+          <w:rtl w:val="0"/>
+        </w:rPr>
+        <w:t xml:space="preserve">, proving SQL injection works.</w:t>
+      </w:r>
+    </w:p>
+    <w:p>
+      <w:pPr>
+        <w:rPr/>
+      </w:pPr>
+      <w:r>
+        <w:pict>
+          <v:rect style="width:0.0pt;height:1.5pt" o:hr="t" o:hrstd="t" o:hralign="center" fillcolor="#A0A0A0" stroked="f"/>
+        </w:pict>
+      </w:r>
+      <w:r>
+        <w:rPr>
+          <w:rtl w:val="0"/>
+        </w:rPr>
+      </w:r>
+    </w:p>
+    <w:p>
+      <w:pPr>
+        <w:pStyle w:val="Heading3"/>
+        <w:keepNext w:val="0"/>
+        <w:keepLines w:val="0"/>
+        <w:spacing w:before="280" w:lineRule="auto"/>
+        <w:rPr>
+          <w:b w:val="1"/>
+          <w:color w:val="000000"/>
+          <w:sz w:val="26"/>
+          <w:szCs w:val="26"/>
+        </w:rPr>
+      </w:pPr>
+      <w:bookmarkStart w:colFirst="0" w:colLast="0" w:name="_qm90x78hidc1" w:id="26"/>
+      <w:bookmarkEnd w:id="26"/>
+      <w:r>
+        <w:rPr>
+          <w:rFonts w:ascii="Arial Unicode MS" w:cs="Arial Unicode MS" w:eastAsia="Arial Unicode MS" w:hAnsi="Arial Unicode MS"/>
+          <w:b w:val="1"/>
+          <w:color w:val="000000"/>
+          <w:sz w:val="26"/>
+          <w:szCs w:val="26"/>
+          <w:rtl w:val="0"/>
+        </w:rPr>
+        <w:t xml:space="preserve">✅ Secure C++ Code (Using Prepared Statements)</w:t>
+      </w:r>
+    </w:p>
+    <w:p>
+      <w:pPr>
+        <w:numPr>
+          <w:ilvl w:val="0"/>
+          <w:numId w:val="4"/>
+        </w:numPr>
+        <w:spacing w:after="240" w:before="240" w:lineRule="auto"/>
+        <w:ind w:left="720" w:hanging="360"/>
+      </w:pPr>
+      <w:r>
+        <w:rPr>
+          <w:b w:val="1"/>
+          <w:rtl w:val="0"/>
+        </w:rPr>
+        <w:t xml:space="preserve">Create a new file</w:t>
+      </w:r>
+      <w:r>
+        <w:rPr>
+          <w:rtl w:val="0"/>
+        </w:rPr>
+        <w:t xml:space="preserve">: </w:t>
+      </w:r>
+      <w:r>
+        <w:rPr>
+          <w:rFonts w:ascii="Roboto Mono" w:cs="Roboto Mono" w:eastAsia="Roboto Mono" w:hAnsi="Roboto Mono"/>
+          <w:color w:val="188038"/>
+          <w:rtl w:val="0"/>
+        </w:rPr>
+        <w:t xml:space="preserve">secure_sql.cpp</w:t>
+        <w:br w:type="textWrapping"/>
+      </w:r>
+    </w:p>
+    <w:p>
+      <w:pPr>
+        <w:rPr/>
+      </w:pPr>
+      <w:r>
+        <w:rPr>
+          <w:b w:val="1"/>
+          <w:rtl w:val="0"/>
+        </w:rPr>
+        <w:t xml:space="preserve">Copy this secure version:</w:t>
+        <w:br w:type="textWrapping"/>
+        <w:br w:type="textWrapping"/>
+      </w:r>
+      <w:r>
+        <w:rPr>
+          <w:rtl w:val="0"/>
+        </w:rPr>
+        <w:t xml:space="preserve"> #include &lt;iostream&gt;</w:t>
+      </w:r>
+    </w:p>
+    <w:p>
+      <w:pPr>
+        <w:rPr/>
+      </w:pPr>
+      <w:r>
+        <w:rPr>
+          <w:rtl w:val="0"/>
+        </w:rPr>
+        <w:t xml:space="preserve">#include &lt;sqlite3.h&gt;</w:t>
+      </w:r>
+    </w:p>
+    <w:p>
+      <w:pPr>
+        <w:rPr/>
+      </w:pPr>
+      <w:r>
+        <w:rPr>
+          <w:rtl w:val="0"/>
+        </w:rPr>
+      </w:r>
+    </w:p>
+    <w:p>
+      <w:pPr>
+        <w:rPr/>
+      </w:pPr>
+      <w:r>
+        <w:rPr>
+          <w:rtl w:val="0"/>
+        </w:rPr>
+        <w:t xml:space="preserve">void getUserDetailsSafe(const std::string&amp; username) {</w:t>
+      </w:r>
+    </w:p>
+    <w:p>
+      <w:pPr>
+        <w:rPr/>
+      </w:pPr>
+      <w:r>
+        <w:rPr>
+          <w:rtl w:val="0"/>
+        </w:rPr>
+        <w:t xml:space="preserve">    sqlite3* db;</w:t>
+      </w:r>
+    </w:p>
+    <w:p>
+      <w:pPr>
+        <w:rPr/>
+      </w:pPr>
+      <w:r>
+        <w:rPr>
+          <w:rtl w:val="0"/>
+        </w:rPr>
+        <w:t xml:space="preserve">    sqlite3_open("test.db", &amp;db);</w:t>
+      </w:r>
+    </w:p>
+    <w:p>
+      <w:pPr>
+        <w:rPr/>
+      </w:pPr>
+      <w:r>
+        <w:rPr>
+          <w:rtl w:val="0"/>
+        </w:rPr>
+        <w:t xml:space="preserve">    sqlite3_stmt* stmt;</w:t>
+      </w:r>
+    </w:p>
+    <w:p>
+      <w:pPr>
+        <w:rPr/>
+      </w:pPr>
+      <w:r>
+        <w:rPr>
+          <w:rtl w:val="0"/>
+        </w:rPr>
+      </w:r>
+    </w:p>
+    <w:p>
+      <w:pPr>
+        <w:rPr/>
+      </w:pPr>
+      <w:r>
+        <w:rPr>
+          <w:rtl w:val="0"/>
+        </w:rPr>
+        <w:t xml:space="preserve">    // **Safe Query Using Parameterized Statements**</w:t>
+      </w:r>
+    </w:p>
+    <w:p>
+      <w:pPr>
+        <w:rPr/>
+      </w:pPr>
+      <w:r>
+        <w:rPr>
+          <w:rtl w:val="0"/>
+        </w:rPr>
+        <w:t xml:space="preserve">    std::string query = "SELECT * FROM users WHERE username = ?";</w:t>
+      </w:r>
+    </w:p>
+    <w:p>
+      <w:pPr>
+        <w:rPr/>
+      </w:pPr>
+      <w:r>
+        <w:rPr>
+          <w:rtl w:val="0"/>
+        </w:rPr>
+        <w:t xml:space="preserve">    </w:t>
+      </w:r>
+    </w:p>
+    <w:p>
+      <w:pPr>
+        <w:rPr/>
+      </w:pPr>
+      <w:r>
+        <w:rPr>
+          <w:rtl w:val="0"/>
+        </w:rPr>
+        <w:t xml:space="preserve">    if (sqlite3_prepare_v2(db, query.c_str(), -1, &amp;stmt, nullptr) == SQLITE_OK) {</w:t>
+      </w:r>
+    </w:p>
+    <w:p>
+      <w:pPr>
+        <w:rPr/>
+      </w:pPr>
+      <w:r>
+        <w:rPr>
+          <w:rtl w:val="0"/>
+        </w:rPr>
+        <w:t xml:space="preserve">        sqlite3_bind_text(stmt, 1, username.c_str(), -1, SQLITE_STATIC);</w:t>
+      </w:r>
+    </w:p>
+    <w:p>
+      <w:pPr>
+        <w:rPr/>
+      </w:pPr>
+      <w:r>
+        <w:rPr>
+          <w:rtl w:val="0"/>
+        </w:rPr>
+        <w:t xml:space="preserve">        </w:t>
+      </w:r>
+    </w:p>
+    <w:p>
+      <w:pPr>
+        <w:rPr/>
+      </w:pPr>
+      <w:r>
+        <w:rPr>
+          <w:rtl w:val="0"/>
+        </w:rPr>
+        <w:t xml:space="preserve">        while (sqlite3_step(stmt) == SQLITE_ROW) {</w:t>
+      </w:r>
+    </w:p>
+    <w:p>
+      <w:pPr>
+        <w:rPr/>
+      </w:pPr>
+      <w:r>
+        <w:rPr>
+          <w:rtl w:val="0"/>
+        </w:rPr>
+        <w:t xml:space="preserve">            std::cout &lt;&lt; "User: " &lt;&lt; sqlite3_column_text(stmt, 1) &lt;&lt; "\n";</w:t>
+      </w:r>
+    </w:p>
+    <w:p>
+      <w:pPr>
+        <w:rPr/>
+      </w:pPr>
+      <w:r>
+        <w:rPr>
+          <w:rtl w:val="0"/>
+        </w:rPr>
+        <w:t xml:space="preserve">        }</w:t>
+      </w:r>
+    </w:p>
+    <w:p>
+      <w:pPr>
+        <w:rPr/>
+      </w:pPr>
+      <w:r>
+        <w:rPr>
+          <w:rtl w:val="0"/>
+        </w:rPr>
+        <w:t xml:space="preserve">    }</w:t>
+      </w:r>
+    </w:p>
+    <w:p>
+      <w:pPr>
+        <w:rPr/>
+      </w:pPr>
+      <w:r>
+        <w:rPr>
+          <w:rtl w:val="0"/>
+        </w:rPr>
+        <w:t xml:space="preserve">    sqlite3_finalize(stmt);</w:t>
+      </w:r>
+    </w:p>
+    <w:p>
+      <w:pPr>
+        <w:rPr/>
+      </w:pPr>
+      <w:r>
+        <w:rPr>
+          <w:rtl w:val="0"/>
+        </w:rPr>
+        <w:t xml:space="preserve">    sqlite3_close(db);</w:t>
+      </w:r>
+    </w:p>
+    <w:p>
+      <w:pPr>
+        <w:rPr/>
+      </w:pPr>
+      <w:r>
+        <w:rPr>
+          <w:rtl w:val="0"/>
+        </w:rPr>
+        <w:t xml:space="preserve">}</w:t>
+      </w:r>
+    </w:p>
+    <w:p>
+      <w:pPr>
+        <w:rPr/>
+      </w:pPr>
+      <w:r>
+        <w:rPr>
+          <w:rtl w:val="0"/>
+        </w:rPr>
+      </w:r>
+    </w:p>
+    <w:p>
+      <w:pPr>
+        <w:rPr/>
+      </w:pPr>
+      <w:r>
+        <w:rPr>
+          <w:rtl w:val="0"/>
+        </w:rPr>
+        <w:t xml:space="preserve">int main() {</w:t>
+      </w:r>
+    </w:p>
+    <w:p>
+      <w:pPr>
+        <w:rPr/>
+      </w:pPr>
+      <w:r>
+        <w:rPr>
+          <w:rtl w:val="0"/>
+        </w:rPr>
+        <w:t xml:space="preserve">    // **Test SQL Injection (This should NOT return all users)**</w:t>
+      </w:r>
+    </w:p>
+    <w:p>
+      <w:pPr>
+        <w:rPr/>
+      </w:pPr>
+      <w:r>
+        <w:rPr>
+          <w:rtl w:val="0"/>
+        </w:rPr>
+        <w:t xml:space="preserve">    getUserDetailsSafe("' OR '1'='1");</w:t>
+      </w:r>
+    </w:p>
+    <w:p>
+      <w:pPr>
+        <w:rPr/>
+      </w:pPr>
+      <w:r>
+        <w:rPr>
+          <w:rtl w:val="0"/>
+        </w:rPr>
+        <w:t xml:space="preserve">    return 0;</w:t>
+      </w:r>
+    </w:p>
+    <w:p>
+      <w:pPr>
+        <w:rPr/>
+      </w:pPr>
+      <w:r>
+        <w:rPr>
+          <w:rtl w:val="0"/>
+        </w:rPr>
+        <w:t xml:space="preserve">}</w:t>
+      </w:r>
+    </w:p>
+    <w:p>
+      <w:pPr>
+        <w:numPr>
+          <w:ilvl w:val="0"/>
+          <w:numId w:val="4"/>
+        </w:numPr>
+        <w:spacing w:after="240" w:before="240" w:lineRule="auto"/>
+        <w:ind w:left="720" w:hanging="360"/>
+      </w:pPr>
+      <w:r>
+        <w:rPr>
+          <w:rtl w:val="0"/>
+        </w:rPr>
+      </w:r>
+    </w:p>
+    <w:p>
+      <w:pPr>
+        <w:rPr/>
+      </w:pPr>
+      <w:r>
+        <w:rPr>
+          <w:b w:val="1"/>
+          <w:rtl w:val="0"/>
+        </w:rPr>
+        <w:t xml:space="preserve">Compile and run the program</w:t>
+      </w:r>
+      <w:r>
+        <w:rPr>
+          <w:rtl w:val="0"/>
+        </w:rPr>
+        <w:t xml:space="preserve">:</w:t>
+        <w:br w:type="textWrapping"/>
+        <w:br w:type="textWrapping"/>
+        <w:t xml:space="preserve"> g++ secure_sql.cpp -o secure_sql.exe -lsqlite3</w:t>
+      </w:r>
+    </w:p>
+    <w:p>
+      <w:pPr>
+        <w:rPr/>
+      </w:pPr>
+      <w:r>
+        <w:rPr>
+          <w:rtl w:val="0"/>
+        </w:rPr>
+        <w:t xml:space="preserve"> ./secure_sql.exe</w:t>
+      </w:r>
+    </w:p>
+    <w:p>
+      <w:pPr>
+        <w:numPr>
+          <w:ilvl w:val="0"/>
+          <w:numId w:val="4"/>
+        </w:numPr>
+        <w:spacing w:after="0" w:afterAutospacing="0" w:before="240" w:lineRule="auto"/>
+        <w:ind w:left="720" w:hanging="360"/>
+      </w:pPr>
+      <w:r>
+        <w:rPr>
+          <w:rtl w:val="0"/>
+        </w:rPr>
+      </w:r>
+    </w:p>
+    <w:p>
+      <w:pPr>
+        <w:numPr>
+          <w:ilvl w:val="0"/>
+          <w:numId w:val="4"/>
+        </w:numPr>
+        <w:spacing w:after="240" w:before="0" w:beforeAutospacing="0" w:lineRule="auto"/>
+        <w:ind w:left="720" w:hanging="360"/>
+      </w:pPr>
+      <w:r>
+        <w:rPr>
+          <w:b w:val="1"/>
+          <w:rtl w:val="0"/>
+        </w:rPr>
+        <w:t xml:space="preserve">SQL injection no longer works!</w:t>
+        <w:br w:type="textWrapping"/>
+      </w:r>
+    </w:p>
+    <w:p>
+      <w:pPr>
+        <w:rPr/>
+      </w:pPr>
+      <w:r>
+        <w:pict>
+          <v:rect style="width:0.0pt;height:1.5pt" o:hr="t" o:hrstd="t" o:hralign="center" fillcolor="#A0A0A0" stroked="f"/>
+        </w:pict>
+      </w:r>
+      <w:r>
+        <w:rPr>
+          <w:rtl w:val="0"/>
+        </w:rPr>
+      </w:r>
+    </w:p>
+    <w:p>
+      <w:pPr>
+        <w:pStyle w:val="Heading2"/>
+        <w:keepNext w:val="0"/>
+        <w:keepLines w:val="0"/>
+        <w:spacing w:after="80" w:lineRule="auto"/>
+        <w:rPr>
+          <w:b w:val="1"/>
+          <w:sz w:val="34"/>
+          <w:szCs w:val="34"/>
+        </w:rPr>
+      </w:pPr>
+      <w:bookmarkStart w:colFirst="0" w:colLast="0" w:name="_e2uexghhvtbm" w:id="27"/>
+      <w:bookmarkEnd w:id="27"/>
+      <w:r>
+        <w:rPr>
+          <w:b w:val="1"/>
+          <w:sz w:val="34"/>
+          <w:szCs w:val="34"/>
+          <w:rtl w:val="0"/>
+        </w:rPr>
+        <w:t xml:space="preserve">🔹 5. Summary</w:t>
+      </w:r>
+    </w:p>
+    <w:tbl>
+      <w:tblPr>
+        <w:tblStyle w:val="Table2"/>
+        <w:tblW w:w="7850.0" w:type="dxa"/>
+        <w:jc w:val="left"/>
+        <w:tblBorders>
+          <w:top w:color="000000" w:space="0" w:sz="0" w:val="nil"/>
+          <w:left w:color="000000" w:space="0" w:sz="0" w:val="nil"/>
+          <w:bottom w:color="000000" w:space="0" w:sz="0" w:val="nil"/>
+          <w:right w:color="000000" w:space="0" w:sz="0" w:val="nil"/>
+          <w:insideH w:color="000000" w:space="0" w:sz="0" w:val="nil"/>
+          <w:insideV w:color="000000" w:space="0" w:sz="0" w:val="nil"/>
+        </w:tblBorders>
+        <w:tblLayout w:type="fixed"/>
+        <w:tblLook w:val="0600"/>
+      </w:tblPr>
+      <w:tblGrid>
+        <w:gridCol w:w="2450"/>
+        <w:gridCol w:w="1250"/>
+        <w:gridCol w:w="1475"/>
+        <w:gridCol w:w="2675"/>
+        <w:tblGridChange w:id="0">
+          <w:tblGrid>
+            <w:gridCol w:w="2450"/>
+            <w:gridCol w:w="1250"/>
+            <w:gridCol w:w="1475"/>
+            <w:gridCol w:w="2675"/>
+          </w:tblGrid>
+        </w:tblGridChange>
+      </w:tblGrid>
+      <w:tr>
+        <w:trPr>
+          <w:cantSplit w:val="0"/>
+          <w:trHeight w:val="500" w:hRule="atLeast"/>
+          <w:tblHeader w:val="0"/>
+        </w:trPr>
+        <w:tc>
+          <w:tcPr>
+            <w:tcBorders>
+              <w:top w:color="000000" w:space="0" w:sz="0" w:val="nil"/>
+              <w:left w:color="000000" w:space="0" w:sz="0" w:val="nil"/>
+              <w:bottom w:color="000000" w:space="0" w:sz="0" w:val="nil"/>
+              <w:right w:color="000000" w:space="0" w:sz="0" w:val="nil"/>
+            </w:tcBorders>
+            <w:tcMar>
+              <w:top w:w="100.0" w:type="dxa"/>
+              <w:left w:w="100.0" w:type="dxa"/>
+              <w:bottom w:w="100.0" w:type="dxa"/>
+              <w:right w:w="100.0" w:type="dxa"/>
+            </w:tcMar>
+            <w:vAlign w:val="top"/>
+          </w:tcPr>
+          <w:p>
+            <w:pPr>
+              <w:jc w:val="center"/>
+              <w:rPr/>
+            </w:pPr>
+            <w:r>
+              <w:rPr>
+                <w:b w:val="1"/>
+                <w:rtl w:val="0"/>
+              </w:rPr>
+              <w:t xml:space="preserve">Approach</w:t>
+            </w:r>
+            <w:r>
+              <w:rPr>
+                <w:rtl w:val="0"/>
+              </w:rPr>
+            </w:r>
+          </w:p>
+        </w:tc>
+        <w:tc>
+          <w:tcPr>
+            <w:tcBorders>
+              <w:top w:color="000000" w:space="0" w:sz="0" w:val="nil"/>
+              <w:left w:color="000000" w:space="0" w:sz="0" w:val="nil"/>
+              <w:bottom w:color="000000" w:space="0" w:sz="0" w:val="nil"/>
+              <w:right w:color="000000" w:space="0" w:sz="0" w:val="nil"/>
+            </w:tcBorders>
+            <w:tcMar>
+              <w:top w:w="100.0" w:type="dxa"/>
+              <w:left w:w="100.0" w:type="dxa"/>
+              <w:bottom w:w="100.0" w:type="dxa"/>
+              <w:right w:w="100.0" w:type="dxa"/>
+            </w:tcMar>
+            <w:vAlign w:val="top"/>
+          </w:tcPr>
+          <w:p>
+            <w:pPr>
+              <w:jc w:val="center"/>
+              <w:rPr/>
+            </w:pPr>
+            <w:r>
+              <w:rPr>
+                <w:b w:val="1"/>
+                <w:rtl w:val="0"/>
+              </w:rPr>
+              <w:t xml:space="preserve">Language</w:t>
+            </w:r>
+            <w:r>
+              <w:rPr>
+                <w:rtl w:val="0"/>
+              </w:rPr>
+            </w:r>
+          </w:p>
+        </w:tc>
+        <w:tc>
+          <w:tcPr>
+            <w:tcBorders>
+              <w:top w:color="000000" w:space="0" w:sz="0" w:val="nil"/>
+              <w:left w:color="000000" w:space="0" w:sz="0" w:val="nil"/>
+              <w:bottom w:color="000000" w:space="0" w:sz="0" w:val="nil"/>
+              <w:right w:color="000000" w:space="0" w:sz="0" w:val="nil"/>
+            </w:tcBorders>
+            <w:tcMar>
+              <w:top w:w="100.0" w:type="dxa"/>
+              <w:left w:w="100.0" w:type="dxa"/>
+              <w:bottom w:w="100.0" w:type="dxa"/>
+              <w:right w:w="100.0" w:type="dxa"/>
+            </w:tcMar>
+            <w:vAlign w:val="top"/>
+          </w:tcPr>
+          <w:p>
+            <w:pPr>
+              <w:jc w:val="center"/>
+              <w:rPr/>
+            </w:pPr>
+            <w:r>
+              <w:rPr>
+                <w:b w:val="1"/>
+                <w:rtl w:val="0"/>
+              </w:rPr>
+              <w:t xml:space="preserve">Vulnerable?</w:t>
+            </w:r>
+            <w:r>
+              <w:rPr>
+                <w:rtl w:val="0"/>
+              </w:rPr>
+            </w:r>
+          </w:p>
+        </w:tc>
+        <w:tc>
+          <w:tcPr>
+            <w:tcBorders>
+              <w:top w:color="000000" w:space="0" w:sz="0" w:val="nil"/>
+              <w:left w:color="000000" w:space="0" w:sz="0" w:val="nil"/>
+              <w:bottom w:color="000000" w:space="0" w:sz="0" w:val="nil"/>
+              <w:right w:color="000000" w:space="0" w:sz="0" w:val="nil"/>
+            </w:tcBorders>
+            <w:tcMar>
+              <w:top w:w="100.0" w:type="dxa"/>
+              <w:left w:w="100.0" w:type="dxa"/>
+              <w:bottom w:w="100.0" w:type="dxa"/>
+              <w:right w:w="100.0" w:type="dxa"/>
+            </w:tcMar>
+            <w:vAlign w:val="top"/>
+          </w:tcPr>
+          <w:p>
+            <w:pPr>
+              <w:jc w:val="center"/>
+              <w:rPr/>
+            </w:pPr>
+            <w:r>
+              <w:rPr>
+                <w:b w:val="1"/>
+                <w:rtl w:val="0"/>
+              </w:rPr>
+              <w:t xml:space="preserve">Protection Used</w:t>
+            </w:r>
+            <w:r>
+              <w:rPr>
+                <w:rtl w:val="0"/>
+              </w:rPr>
+            </w:r>
+          </w:p>
+        </w:tc>
+      </w:tr>
+      <w:tr>
+        <w:trPr>
+          <w:cantSplit w:val="0"/>
+          <w:trHeight w:val="545" w:hRule="atLeast"/>
+          <w:tblHeader w:val="0"/>
+        </w:trPr>
+        <w:tc>
+          <w:tcPr>
+            <w:tcBorders>
+              <w:top w:color="000000" w:space="0" w:sz="0" w:val="nil"/>
+              <w:left w:color="000000" w:space="0" w:sz="0" w:val="nil"/>
+              <w:bottom w:color="000000" w:space="0" w:sz="0" w:val="nil"/>
+              <w:right w:color="000000" w:space="0" w:sz="0" w:val="nil"/>
+            </w:tcBorders>
+            <w:tcMar>
+              <w:top w:w="100.0" w:type="dxa"/>
+              <w:left w:w="100.0" w:type="dxa"/>
+              <w:bottom w:w="100.0" w:type="dxa"/>
+              <w:right w:w="100.0" w:type="dxa"/>
+            </w:tcMar>
+            <w:vAlign w:val="top"/>
+          </w:tcPr>
+          <w:p>
+            <w:pPr>
+              <w:rPr/>
+            </w:pPr>
+            <w:r>
+              <w:rPr>
+                <w:b w:val="1"/>
+                <w:rtl w:val="0"/>
+              </w:rPr>
+              <w:t xml:space="preserve">String Concatenation</w:t>
+            </w:r>
+            <w:r>
+              <w:rPr>
+                <w:rtl w:val="0"/>
+              </w:rPr>
+            </w:r>
+          </w:p>
+        </w:tc>
+        <w:tc>
+          <w:tcPr>
+            <w:tcBorders>
+              <w:top w:color="000000" w:space="0" w:sz="0" w:val="nil"/>
+              <w:left w:color="000000" w:space="0" w:sz="0" w:val="nil"/>
+              <w:bottom w:color="000000" w:space="0" w:sz="0" w:val="nil"/>
+              <w:right w:color="000000" w:space="0" w:sz="0" w:val="nil"/>
+            </w:tcBorders>
+            <w:tcMar>
+              <w:top w:w="100.0" w:type="dxa"/>
+              <w:left w:w="100.0" w:type="dxa"/>
+              <w:bottom w:w="100.0" w:type="dxa"/>
+              <w:right w:w="100.0" w:type="dxa"/>
+            </w:tcMar>
+            <w:vAlign w:val="top"/>
+          </w:tcPr>
+          <w:p>
+            <w:pPr>
+              <w:rPr/>
+            </w:pPr>
+            <w:r>
+              <w:rPr>
+                <w:rtl w:val="0"/>
+              </w:rPr>
+              <w:t xml:space="preserve">Python</w:t>
+            </w:r>
+          </w:p>
+        </w:tc>
+        <w:tc>
+          <w:tcPr>
+            <w:tcBorders>
+              <w:top w:color="000000" w:space="0" w:sz="0" w:val="nil"/>
+              <w:left w:color="000000" w:space="0" w:sz="0" w:val="nil"/>
+              <w:bottom w:color="000000" w:space="0" w:sz="0" w:val="nil"/>
+              <w:right w:color="000000" w:space="0" w:sz="0" w:val="nil"/>
+            </w:tcBorders>
+            <w:tcMar>
+              <w:top w:w="100.0" w:type="dxa"/>
+              <w:left w:w="100.0" w:type="dxa"/>
+              <w:bottom w:w="100.0" w:type="dxa"/>
+              <w:right w:w="100.0" w:type="dxa"/>
+            </w:tcMar>
+            <w:vAlign w:val="top"/>
+          </w:tcPr>
+          <w:p>
+            <w:pPr>
+              <w:rPr/>
+            </w:pPr>
+            <w:r>
+              <w:rPr>
+                <w:rFonts w:ascii="Arial Unicode MS" w:cs="Arial Unicode MS" w:eastAsia="Arial Unicode MS" w:hAnsi="Arial Unicode MS"/>
+                <w:rtl w:val="0"/>
+              </w:rPr>
+              <w:t xml:space="preserve">✅ Yes</w:t>
+            </w:r>
+          </w:p>
+        </w:tc>
+        <w:tc>
+          <w:tcPr>
+            <w:tcBorders>
+              <w:top w:color="000000" w:space="0" w:sz="0" w:val="nil"/>
+              <w:left w:color="000000" w:space="0" w:sz="0" w:val="nil"/>
+              <w:bottom w:color="000000" w:space="0" w:sz="0" w:val="nil"/>
+              <w:right w:color="000000" w:space="0" w:sz="0" w:val="nil"/>
+            </w:tcBorders>
+            <w:tcMar>
+              <w:top w:w="100.0" w:type="dxa"/>
+              <w:left w:w="100.0" w:type="dxa"/>
+              <w:bottom w:w="100.0" w:type="dxa"/>
+              <w:right w:w="100.0" w:type="dxa"/>
+            </w:tcMar>
+            <w:vAlign w:val="top"/>
+          </w:tcPr>
+          <w:p>
+            <w:pPr>
+              <w:rPr/>
+            </w:pPr>
+            <w:r>
+              <w:rPr>
+                <w:rtl w:val="0"/>
+              </w:rPr>
+              <w:t xml:space="preserve">None (Prone to injection)</w:t>
+            </w:r>
+          </w:p>
+        </w:tc>
+      </w:tr>
+      <w:tr>
+        <w:trPr>
+          <w:cantSplit w:val="0"/>
+          <w:trHeight w:val="545" w:hRule="atLeast"/>
+          <w:tblHeader w:val="0"/>
+        </w:trPr>
+        <w:tc>
+          <w:tcPr>
+            <w:tcBorders>
+              <w:top w:color="000000" w:space="0" w:sz="0" w:val="nil"/>
+              <w:left w:color="000000" w:space="0" w:sz="0" w:val="nil"/>
+              <w:bottom w:color="000000" w:space="0" w:sz="0" w:val="nil"/>
+              <w:right w:color="000000" w:space="0" w:sz="0" w:val="nil"/>
+            </w:tcBorders>
+            <w:tcMar>
+              <w:top w:w="100.0" w:type="dxa"/>
+              <w:left w:w="100.0" w:type="dxa"/>
+              <w:bottom w:w="100.0" w:type="dxa"/>
+              <w:right w:w="100.0" w:type="dxa"/>
+            </w:tcMar>
+            <w:vAlign w:val="top"/>
+          </w:tcPr>
+          <w:p>
+            <w:pPr>
+              <w:rPr/>
+            </w:pPr>
+            <w:r>
+              <w:rPr>
+                <w:b w:val="1"/>
+                <w:rtl w:val="0"/>
+              </w:rPr>
+              <w:t xml:space="preserve">Parameterized Query</w:t>
+            </w:r>
+            <w:r>
+              <w:rPr>
+                <w:rtl w:val="0"/>
+              </w:rPr>
+            </w:r>
+          </w:p>
+        </w:tc>
+        <w:tc>
+          <w:tcPr>
+            <w:tcBorders>
+              <w:top w:color="000000" w:space="0" w:sz="0" w:val="nil"/>
+              <w:left w:color="000000" w:space="0" w:sz="0" w:val="nil"/>
+              <w:bottom w:color="000000" w:space="0" w:sz="0" w:val="nil"/>
+              <w:right w:color="000000" w:space="0" w:sz="0" w:val="nil"/>
+            </w:tcBorders>
+            <w:tcMar>
+              <w:top w:w="100.0" w:type="dxa"/>
+              <w:left w:w="100.0" w:type="dxa"/>
+              <w:bottom w:w="100.0" w:type="dxa"/>
+              <w:right w:w="100.0" w:type="dxa"/>
+            </w:tcMar>
+            <w:vAlign w:val="top"/>
+          </w:tcPr>
+          <w:p>
+            <w:pPr>
+              <w:rPr/>
+            </w:pPr>
+            <w:r>
+              <w:rPr>
+                <w:rtl w:val="0"/>
+              </w:rPr>
+              <w:t xml:space="preserve">Python</w:t>
+            </w:r>
+          </w:p>
+        </w:tc>
+        <w:tc>
+          <w:tcPr>
+            <w:tcBorders>
+              <w:top w:color="000000" w:space="0" w:sz="0" w:val="nil"/>
+              <w:left w:color="000000" w:space="0" w:sz="0" w:val="nil"/>
+              <w:bottom w:color="000000" w:space="0" w:sz="0" w:val="nil"/>
+              <w:right w:color="000000" w:space="0" w:sz="0" w:val="nil"/>
+            </w:tcBorders>
+            <w:tcMar>
+              <w:top w:w="100.0" w:type="dxa"/>
+              <w:left w:w="100.0" w:type="dxa"/>
+              <w:bottom w:w="100.0" w:type="dxa"/>
+              <w:right w:w="100.0" w:type="dxa"/>
+            </w:tcMar>
+            <w:vAlign w:val="top"/>
+          </w:tcPr>
+          <w:p>
+            <w:pPr>
+              <w:rPr/>
+            </w:pPr>
+            <w:r>
+              <w:rPr>
+                <w:rFonts w:ascii="Arial Unicode MS" w:cs="Arial Unicode MS" w:eastAsia="Arial Unicode MS" w:hAnsi="Arial Unicode MS"/>
+                <w:rtl w:val="0"/>
+              </w:rPr>
+              <w:t xml:space="preserve">❌ No</w:t>
+            </w:r>
+          </w:p>
+        </w:tc>
+        <w:tc>
+          <w:tcPr>
+            <w:tcBorders>
+              <w:top w:color="000000" w:space="0" w:sz="0" w:val="nil"/>
+              <w:left w:color="000000" w:space="0" w:sz="0" w:val="nil"/>
+              <w:bottom w:color="000000" w:space="0" w:sz="0" w:val="nil"/>
+              <w:right w:color="000000" w:space="0" w:sz="0" w:val="nil"/>
+            </w:tcBorders>
+            <w:tcMar>
+              <w:top w:w="100.0" w:type="dxa"/>
+              <w:left w:w="100.0" w:type="dxa"/>
+              <w:bottom w:w="100.0" w:type="dxa"/>
+              <w:right w:w="100.0" w:type="dxa"/>
+            </w:tcMar>
+            <w:vAlign w:val="top"/>
+          </w:tcPr>
+          <w:p>
+            <w:pPr>
+              <w:rPr/>
+            </w:pPr>
+            <w:r>
+              <w:rPr>
+                <w:rFonts w:ascii="Roboto Mono" w:cs="Roboto Mono" w:eastAsia="Roboto Mono" w:hAnsi="Roboto Mono"/>
+                <w:color w:val="188038"/>
+                <w:rtl w:val="0"/>
+              </w:rPr>
+              <w:t xml:space="preserve">?</w:t>
+            </w:r>
+            <w:r>
+              <w:rPr>
+                <w:rtl w:val="0"/>
+              </w:rPr>
+              <w:t xml:space="preserve"> Placeholder</w:t>
+            </w:r>
+          </w:p>
+        </w:tc>
+      </w:tr>
+      <w:tr>
+        <w:trPr>
+          <w:cantSplit w:val="0"/>
+          <w:trHeight w:val="545" w:hRule="atLeast"/>
+          <w:tblHeader w:val="0"/>
+        </w:trPr>
+        <w:tc>
+          <w:tcPr>
+            <w:tcBorders>
+              <w:top w:color="000000" w:space="0" w:sz="0" w:val="nil"/>
+              <w:left w:color="000000" w:space="0" w:sz="0" w:val="nil"/>
+              <w:bottom w:color="000000" w:space="0" w:sz="0" w:val="nil"/>
+              <w:right w:color="000000" w:space="0" w:sz="0" w:val="nil"/>
+            </w:tcBorders>
+            <w:tcMar>
+              <w:top w:w="100.0" w:type="dxa"/>
+              <w:left w:w="100.0" w:type="dxa"/>
+              <w:bottom w:w="100.0" w:type="dxa"/>
+              <w:right w:w="100.0" w:type="dxa"/>
+            </w:tcMar>
+            <w:vAlign w:val="top"/>
+          </w:tcPr>
+          <w:p>
+            <w:pPr>
+              <w:rPr/>
+            </w:pPr>
+            <w:r>
+              <w:rPr>
+                <w:b w:val="1"/>
+                <w:rtl w:val="0"/>
+              </w:rPr>
+              <w:t xml:space="preserve">String Concatenation</w:t>
+            </w:r>
+            <w:r>
+              <w:rPr>
+                <w:rtl w:val="0"/>
+              </w:rPr>
+            </w:r>
+          </w:p>
+        </w:tc>
+        <w:tc>
+          <w:tcPr>
+            <w:tcBorders>
+              <w:top w:color="000000" w:space="0" w:sz="0" w:val="nil"/>
+              <w:left w:color="000000" w:space="0" w:sz="0" w:val="nil"/>
+              <w:bottom w:color="000000" w:space="0" w:sz="0" w:val="nil"/>
+              <w:right w:color="000000" w:space="0" w:sz="0" w:val="nil"/>
+            </w:tcBorders>
+            <w:tcMar>
+              <w:top w:w="100.0" w:type="dxa"/>
+              <w:left w:w="100.0" w:type="dxa"/>
+              <w:bottom w:w="100.0" w:type="dxa"/>
+              <w:right w:w="100.0" w:type="dxa"/>
+            </w:tcMar>
+            <w:vAlign w:val="top"/>
+          </w:tcPr>
+          <w:p>
+            <w:pPr>
+              <w:rPr/>
+            </w:pPr>
+            <w:r>
+              <w:rPr>
+                <w:rtl w:val="0"/>
+              </w:rPr>
+              <w:t xml:space="preserve">C++</w:t>
+            </w:r>
+          </w:p>
+        </w:tc>
+        <w:tc>
+          <w:tcPr>
+            <w:tcBorders>
+              <w:top w:color="000000" w:space="0" w:sz="0" w:val="nil"/>
+              <w:left w:color="000000" w:space="0" w:sz="0" w:val="nil"/>
+              <w:bottom w:color="000000" w:space="0" w:sz="0" w:val="nil"/>
+              <w:right w:color="000000" w:space="0" w:sz="0" w:val="nil"/>
+            </w:tcBorders>
+            <w:tcMar>
+              <w:top w:w="100.0" w:type="dxa"/>
+              <w:left w:w="100.0" w:type="dxa"/>
+              <w:bottom w:w="100.0" w:type="dxa"/>
+              <w:right w:w="100.0" w:type="dxa"/>
+            </w:tcMar>
+            <w:vAlign w:val="top"/>
+          </w:tcPr>
+          <w:p>
+            <w:pPr>
+              <w:rPr/>
+            </w:pPr>
+            <w:r>
+              <w:rPr>
+                <w:rFonts w:ascii="Arial Unicode MS" w:cs="Arial Unicode MS" w:eastAsia="Arial Unicode MS" w:hAnsi="Arial Unicode MS"/>
+                <w:rtl w:val="0"/>
+              </w:rPr>
+              <w:t xml:space="preserve">✅ Yes</w:t>
+            </w:r>
+          </w:p>
+        </w:tc>
+        <w:tc>
+          <w:tcPr>
+            <w:tcBorders>
+              <w:top w:color="000000" w:space="0" w:sz="0" w:val="nil"/>
+              <w:left w:color="000000" w:space="0" w:sz="0" w:val="nil"/>
+              <w:bottom w:color="000000" w:space="0" w:sz="0" w:val="nil"/>
+              <w:right w:color="000000" w:space="0" w:sz="0" w:val="nil"/>
+            </w:tcBorders>
+            <w:tcMar>
+              <w:top w:w="100.0" w:type="dxa"/>
+              <w:left w:w="100.0" w:type="dxa"/>
+              <w:bottom w:w="100.0" w:type="dxa"/>
+              <w:right w:w="100.0" w:type="dxa"/>
+            </w:tcMar>
+            <w:vAlign w:val="top"/>
+          </w:tcPr>
+          <w:p>
+            <w:pPr>
+              <w:rPr/>
+            </w:pPr>
+            <w:r>
+              <w:rPr>
+                <w:rtl w:val="0"/>
+              </w:rPr>
+              <w:t xml:space="preserve">None (Prone to injection)</w:t>
+            </w:r>
+          </w:p>
+        </w:tc>
+      </w:tr>
+      <w:tr>
+        <w:trPr>
+          <w:cantSplit w:val="0"/>
+          <w:trHeight w:val="545" w:hRule="atLeast"/>
+          <w:tblHeader w:val="0"/>
+        </w:trPr>
+        <w:tc>
+          <w:tcPr>
+            <w:tcBorders>
+              <w:top w:color="000000" w:space="0" w:sz="0" w:val="nil"/>
+              <w:left w:color="000000" w:space="0" w:sz="0" w:val="nil"/>
+              <w:bottom w:color="000000" w:space="0" w:sz="0" w:val="nil"/>
+              <w:right w:color="000000" w:space="0" w:sz="0" w:val="nil"/>
+            </w:tcBorders>
+            <w:tcMar>
+              <w:top w:w="100.0" w:type="dxa"/>
+              <w:left w:w="100.0" w:type="dxa"/>
+              <w:bottom w:w="100.0" w:type="dxa"/>
+              <w:right w:w="100.0" w:type="dxa"/>
+            </w:tcMar>
+            <w:vAlign w:val="top"/>
+          </w:tcPr>
+          <w:p>
+            <w:pPr>
+              <w:rPr/>
+            </w:pPr>
+            <w:r>
+              <w:rPr>
+                <w:b w:val="1"/>
+                <w:rtl w:val="0"/>
+              </w:rPr>
+              <w:t xml:space="preserve">Prepared Statements</w:t>
+            </w:r>
+            <w:r>
+              <w:rPr>
+                <w:rtl w:val="0"/>
+              </w:rPr>
+            </w:r>
+          </w:p>
+        </w:tc>
+        <w:tc>
+          <w:tcPr>
+            <w:tcBorders>
+              <w:top w:color="000000" w:space="0" w:sz="0" w:val="nil"/>
+              <w:left w:color="000000" w:space="0" w:sz="0" w:val="nil"/>
+              <w:bottom w:color="000000" w:space="0" w:sz="0" w:val="nil"/>
+              <w:right w:color="000000" w:space="0" w:sz="0" w:val="nil"/>
+            </w:tcBorders>
+            <w:tcMar>
+              <w:top w:w="100.0" w:type="dxa"/>
+              <w:left w:w="100.0" w:type="dxa"/>
+              <w:bottom w:w="100.0" w:type="dxa"/>
+              <w:right w:w="100.0" w:type="dxa"/>
+            </w:tcMar>
+            <w:vAlign w:val="top"/>
+          </w:tcPr>
+          <w:p>
+            <w:pPr>
+              <w:rPr/>
+            </w:pPr>
+            <w:r>
+              <w:rPr>
+                <w:rtl w:val="0"/>
+              </w:rPr>
+              <w:t xml:space="preserve">C++</w:t>
+            </w:r>
+          </w:p>
+        </w:tc>
+        <w:tc>
+          <w:tcPr>
+            <w:tcBorders>
+              <w:top w:color="000000" w:space="0" w:sz="0" w:val="nil"/>
+              <w:left w:color="000000" w:space="0" w:sz="0" w:val="nil"/>
+              <w:bottom w:color="000000" w:space="0" w:sz="0" w:val="nil"/>
+              <w:right w:color="000000" w:space="0" w:sz="0" w:val="nil"/>
+            </w:tcBorders>
+            <w:tcMar>
+              <w:top w:w="100.0" w:type="dxa"/>
+              <w:left w:w="100.0" w:type="dxa"/>
+              <w:bottom w:w="100.0" w:type="dxa"/>
+              <w:right w:w="100.0" w:type="dxa"/>
+            </w:tcMar>
+            <w:vAlign w:val="top"/>
+          </w:tcPr>
+          <w:p>
+            <w:pPr>
+              <w:rPr/>
+            </w:pPr>
+            <w:r>
+              <w:rPr>
+                <w:rFonts w:ascii="Arial Unicode MS" w:cs="Arial Unicode MS" w:eastAsia="Arial Unicode MS" w:hAnsi="Arial Unicode MS"/>
+                <w:rtl w:val="0"/>
+              </w:rPr>
+              <w:t xml:space="preserve">❌ No</w:t>
+            </w:r>
+          </w:p>
+        </w:tc>
+        <w:tc>
+          <w:tcPr>
+            <w:tcBorders>
+              <w:top w:color="000000" w:space="0" w:sz="0" w:val="nil"/>
+              <w:left w:color="000000" w:space="0" w:sz="0" w:val="nil"/>
+              <w:bottom w:color="000000" w:space="0" w:sz="0" w:val="nil"/>
+              <w:right w:color="000000" w:space="0" w:sz="0" w:val="nil"/>
+            </w:tcBorders>
+            <w:tcMar>
+              <w:top w:w="100.0" w:type="dxa"/>
+              <w:left w:w="100.0" w:type="dxa"/>
+              <w:bottom w:w="100.0" w:type="dxa"/>
+              <w:right w:w="100.0" w:type="dxa"/>
+            </w:tcMar>
+            <w:vAlign w:val="top"/>
+          </w:tcPr>
+          <w:p>
+            <w:pPr>
+              <w:rPr/>
+            </w:pPr>
+            <w:r>
+              <w:rPr>
+                <w:rFonts w:ascii="Roboto Mono" w:cs="Roboto Mono" w:eastAsia="Roboto Mono" w:hAnsi="Roboto Mono"/>
+                <w:color w:val="188038"/>
+                <w:rtl w:val="0"/>
+              </w:rPr>
+              <w:t xml:space="preserve">sqlite3_bind_text</w:t>
+            </w:r>
+            <w:r>
+              <w:rPr>
+                <w:rtl w:val="0"/>
+              </w:rPr>
+            </w:r>
+          </w:p>
+        </w:tc>
+      </w:tr>
+    </w:tbl>
+    <w:p>
+      <w:pPr>
+        <w:rPr/>
+      </w:pPr>
+      <w:r>
+        <w:pict>
+          <v:rect style="width:0.0pt;height:1.5pt" o:hr="t" o:hrstd="t" o:hralign="center" fillcolor="#A0A0A0" stroked="f"/>
+        </w:pict>
+      </w:r>
+      <w:r>
+        <w:rPr>
+          <w:rtl w:val="0"/>
+        </w:rPr>
+      </w:r>
+    </w:p>
+    <w:p>
+      <w:pPr>
+        <w:pStyle w:val="Heading2"/>
+        <w:keepNext w:val="0"/>
+        <w:keepLines w:val="0"/>
+        <w:spacing w:after="80" w:lineRule="auto"/>
+        <w:rPr>
+          <w:b w:val="1"/>
+          <w:sz w:val="34"/>
+          <w:szCs w:val="34"/>
+        </w:rPr>
+      </w:pPr>
+      <w:bookmarkStart w:colFirst="0" w:colLast="0" w:name="_1afwy1mjcoac" w:id="28"/>
+      <w:bookmarkEnd w:id="28"/>
+      <w:r>
+        <w:rPr>
+          <w:b w:val="1"/>
+          <w:sz w:val="34"/>
+          <w:szCs w:val="34"/>
+          <w:rtl w:val="0"/>
+        </w:rPr>
+        <w:t xml:space="preserve">🔹 6. Final Thoughts</w:t>
+      </w:r>
+    </w:p>
+    <w:p>
+      <w:pPr>
+        <w:spacing w:after="240" w:before="240" w:lineRule="auto"/>
+        <w:rPr/>
+      </w:pPr>
+      <w:r>
+        <w:rPr>
+          <w:rFonts w:ascii="Arial Unicode MS" w:cs="Arial Unicode MS" w:eastAsia="Arial Unicode MS" w:hAnsi="Arial Unicode MS"/>
+          <w:rtl w:val="0"/>
+        </w:rPr>
+        <w:t xml:space="preserve">✅ </w:t>
+      </w:r>
+      <w:r>
+        <w:rPr>
+          <w:b w:val="1"/>
+          <w:rtl w:val="0"/>
+        </w:rPr>
+        <w:t xml:space="preserve">Always use prepared statements</w:t>
+      </w:r>
+      <w:r>
+        <w:rPr>
+          <w:rFonts w:ascii="Arial Unicode MS" w:cs="Arial Unicode MS" w:eastAsia="Arial Unicode MS" w:hAnsi="Arial Unicode MS"/>
+          <w:rtl w:val="0"/>
+        </w:rPr>
+        <w:t xml:space="preserve"> to prevent SQL injection.</w:t>
+        <w:br w:type="textWrapping"/>
+        <w:t xml:space="preserve"> ✅ </w:t>
+      </w:r>
+      <w:r>
+        <w:rPr>
+          <w:b w:val="1"/>
+          <w:rtl w:val="0"/>
+        </w:rPr>
+        <w:t xml:space="preserve">Avoid string concatenation</w:t>
+      </w:r>
+      <w:r>
+        <w:rPr>
+          <w:rFonts w:ascii="Arial Unicode MS" w:cs="Arial Unicode MS" w:eastAsia="Arial Unicode MS" w:hAnsi="Arial Unicode MS"/>
+          <w:rtl w:val="0"/>
+        </w:rPr>
+        <w:t xml:space="preserve"> for SQL queries.</w:t>
+        <w:br w:type="textWrapping"/>
+        <w:t xml:space="preserve"> ✅ </w:t>
+      </w:r>
+      <w:r>
+        <w:rPr>
+          <w:b w:val="1"/>
+          <w:rtl w:val="0"/>
+        </w:rPr>
+        <w:t xml:space="preserve">Use SQLite extensions in VS Code</w:t>
+      </w:r>
+      <w:r>
+        <w:rPr>
+          <w:rtl w:val="0"/>
+        </w:rPr>
+        <w:t xml:space="preserve"> for easier database management.</w:t>
+      </w:r>
+    </w:p>
+    <w:p>
+      <w:pPr>
+        <w:spacing w:after="240" w:before="240" w:lineRule="auto"/>
+        <w:rPr/>
+      </w:pPr>
+      <w:r>
+        <w:rPr>
+          <w:rtl w:val="0"/>
+        </w:rPr>
+        <w:t xml:space="preserve">This guide ensures </w:t>
+      </w:r>
+      <w:r>
+        <w:rPr>
+          <w:b w:val="1"/>
+          <w:rtl w:val="0"/>
+        </w:rPr>
+        <w:t xml:space="preserve">hands-on experience</w:t>
+      </w:r>
+      <w:r>
+        <w:rPr>
+          <w:rtl w:val="0"/>
+        </w:rPr>
+        <w:t xml:space="preserve"> with both </w:t>
+      </w:r>
+      <w:r>
+        <w:rPr>
+          <w:b w:val="1"/>
+          <w:rtl w:val="0"/>
+        </w:rPr>
+        <w:t xml:space="preserve">vulnerable and secure implementations</w:t>
+      </w:r>
+      <w:r>
+        <w:rPr>
+          <w:rtl w:val="0"/>
+        </w:rPr>
+        <w:t xml:space="preserve"> of SQL queries in </w:t>
+      </w:r>
+      <w:r>
+        <w:rPr>
+          <w:b w:val="1"/>
+          <w:rtl w:val="0"/>
+        </w:rPr>
+        <w:t xml:space="preserve">Python and C++</w:t>
+      </w:r>
+      <w:r>
+        <w:rPr>
+          <w:rtl w:val="0"/>
+        </w:rPr>
+        <w:t xml:space="preserve"> on </w:t>
+      </w:r>
+      <w:r>
+        <w:rPr>
+          <w:b w:val="1"/>
+          <w:rtl w:val="0"/>
+        </w:rPr>
+        <w:t xml:space="preserve">VS Code (Windows)</w:t>
+      </w:r>
+      <w:r>
+        <w:rPr>
+          <w:rtl w:val="0"/>
+        </w:rPr>
+        <w:t xml:space="preserve">. 🚀 Let me know if you need further assistance!</w:t>
+      </w:r>
+    </w:p>
+    <w:p>
+      <w:pPr>
+        <w:rPr/>
+      </w:pPr>
+      <w:r>
+        <w:br w:type="page"/>
+      </w:r>
+      <w:r>
+        <w:rPr>
+          <w:rtl w:val="0"/>
+        </w:rPr>
+      </w:r>
+    </w:p>
+    <w:p>
+      <w:pPr>
+        <w:pStyle w:val="Heading1"/>
+        <w:rPr/>
+      </w:pPr>
+      <w:bookmarkStart w:colFirst="0" w:colLast="0" w:name="_eln0q0c3wqt9" w:id="29"/>
+      <w:bookmarkEnd w:id="29"/>
+      <w:r>
+        <w:rPr>
+          <w:rtl w:val="0"/>
+        </w:rPr>
+        <w:t xml:space="preserve">References</w:t>
+      </w:r>
+    </w:p>
+    <w:p>
+      <w:pPr>
+        <w:numPr>
+          <w:ilvl w:val="0"/>
+          <w:numId w:val="7"/>
+        </w:numPr>
+        <w:ind w:left="720" w:hanging="360"/>
         <w:rPr>
           <w:u w:val="none"/>
         </w:rPr>
@@ -2908,8 +6514,8 @@
         <w:pStyle w:val="Heading1"/>
         <w:rPr/>
       </w:pPr>
-      <w:bookmarkStart w:colFirst="0" w:colLast="0" w:name="_zfojhrnab8mx" w:id="17"/>
-      <w:bookmarkEnd w:id="17"/>
+      <w:bookmarkStart w:colFirst="0" w:colLast="0" w:name="_zfojhrnab8mx" w:id="30"/>
+      <w:bookmarkEnd w:id="30"/>
       <w:r>
         <w:rPr>
           <w:rtl w:val="0"/>
@@ -2960,8 +6566,8 @@
         <w:pStyle w:val="Heading2"/>
         <w:rPr/>
       </w:pPr>
-      <w:bookmarkStart w:colFirst="0" w:colLast="0" w:name="_f64xxhjp0p7d" w:id="18"/>
-      <w:bookmarkEnd w:id="18"/>
+      <w:bookmarkStart w:colFirst="0" w:colLast="0" w:name="_f64xxhjp0p7d" w:id="31"/>
+      <w:bookmarkEnd w:id="31"/>
       <w:r>
         <w:rPr>
           <w:rtl w:val="0"/>
@@ -2974,8 +6580,8 @@
         <w:pStyle w:val="Heading3"/>
         <w:rPr/>
       </w:pPr>
-      <w:bookmarkStart w:colFirst="0" w:colLast="0" w:name="_7joxdhq0byb3" w:id="19"/>
-      <w:bookmarkEnd w:id="19"/>
+      <w:bookmarkStart w:colFirst="0" w:colLast="0" w:name="_7joxdhq0byb3" w:id="32"/>
+      <w:bookmarkEnd w:id="32"/>
       <w:r>
         <w:rPr>
           <w:rtl w:val="0"/>
@@ -2985,7 +6591,14 @@
     </w:p>
     <w:p>
       <w:pPr>
-        <w:rPr/>
+        <w:numPr>
+          <w:ilvl w:val="0"/>
+          <w:numId w:val="6"/>
+        </w:numPr>
+        <w:ind w:left="720" w:hanging="360"/>
+        <w:rPr>
+          <w:u w:val="none"/>
+        </w:rPr>
       </w:pPr>
       <w:r>
         <w:rPr>
@@ -2999,8 +6612,8 @@
         <w:pStyle w:val="Heading3"/>
         <w:rPr/>
       </w:pPr>
-      <w:bookmarkStart w:colFirst="0" w:colLast="0" w:name="_u7nel81y8uo" w:id="20"/>
-      <w:bookmarkEnd w:id="20"/>
+      <w:bookmarkStart w:colFirst="0" w:colLast="0" w:name="_u7nel81y8uo" w:id="33"/>
+      <w:bookmarkEnd w:id="33"/>
       <w:r>
         <w:rPr>
           <w:rtl w:val="0"/>
@@ -3010,13 +6623,38 @@
     </w:p>
     <w:p>
       <w:pPr>
-        <w:rPr/>
+        <w:numPr>
+          <w:ilvl w:val="0"/>
+          <w:numId w:val="13"/>
+        </w:numPr>
+        <w:ind w:left="720" w:hanging="360"/>
+        <w:rPr>
+          <w:u w:val="none"/>
+        </w:rPr>
       </w:pPr>
       <w:r>
         <w:rPr>
           <w:rtl w:val="0"/>
         </w:rPr>
         <w:t xml:space="preserve">(directly copied output from deekSeek r1 response and pasted in chat gpt) “Certainly! Writing a basic Python script to demonstrate SQL injection involves understanding how SQL injection works and how to simulate it in a controlled environment. Since SQL injection is a serious security vulnerability, it's important to only perform this in a safe, controlled environment, such as a local test database, and never on a live system or without proper authorization. Here’s a step-by-step guide to help you write a basic Python script for SQL injection:…” “format it and provide instructions also for c++ and sqlite”</w:t>
+      </w:r>
+    </w:p>
+    <w:p>
+      <w:pPr>
+        <w:numPr>
+          <w:ilvl w:val="0"/>
+          <w:numId w:val="13"/>
+        </w:numPr>
+        <w:ind w:left="720" w:hanging="360"/>
+        <w:rPr>
+          <w:u w:val="none"/>
+        </w:rPr>
+      </w:pPr>
+      <w:r>
+        <w:rPr>
+          <w:rtl w:val="0"/>
+        </w:rPr>
+        <w:t xml:space="preserve">can you tailor the instructions to do it on vs code on windows with sqlite extension (start all the way from opening vscode)</w:t>
       </w:r>
     </w:p>
     <w:sectPr>
@@ -3265,6 +6903,446 @@
     </w:lvl>
     <w:lvl w:ilvl="1">
       <w:start w:val="1"/>
+      <w:numFmt w:val="bullet"/>
+      <w:lvlText w:val="○"/>
+      <w:lvlJc w:val="left"/>
+      <w:pPr>
+        <w:ind w:left="1440" w:hanging="360"/>
+      </w:pPr>
+      <w:rPr>
+        <w:u w:val="none"/>
+      </w:rPr>
+    </w:lvl>
+    <w:lvl w:ilvl="2">
+      <w:start w:val="1"/>
+      <w:numFmt w:val="lowerRoman"/>
+      <w:lvlText w:val="%3."/>
+      <w:lvlJc w:val="left"/>
+      <w:pPr>
+        <w:ind w:left="2160" w:hanging="360"/>
+      </w:pPr>
+      <w:rPr>
+        <w:u w:val="none"/>
+      </w:rPr>
+    </w:lvl>
+    <w:lvl w:ilvl="3">
+      <w:start w:val="1"/>
+      <w:numFmt w:val="decimal"/>
+      <w:lvlText w:val="%4."/>
+      <w:lvlJc w:val="left"/>
+      <w:pPr>
+        <w:ind w:left="2880" w:hanging="360"/>
+      </w:pPr>
+      <w:rPr>
+        <w:u w:val="none"/>
+      </w:rPr>
+    </w:lvl>
+    <w:lvl w:ilvl="4">
+      <w:start w:val="1"/>
+      <w:numFmt w:val="lowerLetter"/>
+      <w:lvlText w:val="%5."/>
+      <w:lvlJc w:val="left"/>
+      <w:pPr>
+        <w:ind w:left="3600" w:hanging="360"/>
+      </w:pPr>
+      <w:rPr>
+        <w:u w:val="none"/>
+      </w:rPr>
+    </w:lvl>
+    <w:lvl w:ilvl="5">
+      <w:start w:val="1"/>
+      <w:numFmt w:val="lowerRoman"/>
+      <w:lvlText w:val="%6."/>
+      <w:lvlJc w:val="left"/>
+      <w:pPr>
+        <w:ind w:left="4320" w:hanging="360"/>
+      </w:pPr>
+      <w:rPr>
+        <w:u w:val="none"/>
+      </w:rPr>
+    </w:lvl>
+    <w:lvl w:ilvl="6">
+      <w:start w:val="1"/>
+      <w:numFmt w:val="decimal"/>
+      <w:lvlText w:val="%7."/>
+      <w:lvlJc w:val="left"/>
+      <w:pPr>
+        <w:ind w:left="5040" w:hanging="360"/>
+      </w:pPr>
+      <w:rPr>
+        <w:u w:val="none"/>
+      </w:rPr>
+    </w:lvl>
+    <w:lvl w:ilvl="7">
+      <w:start w:val="1"/>
+      <w:numFmt w:val="lowerLetter"/>
+      <w:lvlText w:val="%8."/>
+      <w:lvlJc w:val="left"/>
+      <w:pPr>
+        <w:ind w:left="5760" w:hanging="360"/>
+      </w:pPr>
+      <w:rPr>
+        <w:u w:val="none"/>
+      </w:rPr>
+    </w:lvl>
+    <w:lvl w:ilvl="8">
+      <w:start w:val="1"/>
+      <w:numFmt w:val="lowerRoman"/>
+      <w:lvlText w:val="%9."/>
+      <w:lvlJc w:val="left"/>
+      <w:pPr>
+        <w:ind w:left="6480" w:hanging="360"/>
+      </w:pPr>
+      <w:rPr>
+        <w:u w:val="none"/>
+      </w:rPr>
+    </w:lvl>
+  </w:abstractNum>
+  <w:abstractNum w:abstractNumId="4">
+    <w:lvl w:ilvl="0">
+      <w:start w:val="1"/>
+      <w:numFmt w:val="decimal"/>
+      <w:lvlText w:val="%1."/>
+      <w:lvlJc w:val="left"/>
+      <w:pPr>
+        <w:ind w:left="720" w:hanging="360"/>
+      </w:pPr>
+      <w:rPr>
+        <w:u w:val="none"/>
+      </w:rPr>
+    </w:lvl>
+    <w:lvl w:ilvl="1">
+      <w:start w:val="1"/>
+      <w:numFmt w:val="lowerLetter"/>
+      <w:lvlText w:val="%2."/>
+      <w:lvlJc w:val="left"/>
+      <w:pPr>
+        <w:ind w:left="1440" w:hanging="360"/>
+      </w:pPr>
+      <w:rPr>
+        <w:u w:val="none"/>
+      </w:rPr>
+    </w:lvl>
+    <w:lvl w:ilvl="2">
+      <w:start w:val="1"/>
+      <w:numFmt w:val="lowerRoman"/>
+      <w:lvlText w:val="%3."/>
+      <w:lvlJc w:val="left"/>
+      <w:pPr>
+        <w:ind w:left="2160" w:hanging="360"/>
+      </w:pPr>
+      <w:rPr>
+        <w:u w:val="none"/>
+      </w:rPr>
+    </w:lvl>
+    <w:lvl w:ilvl="3">
+      <w:start w:val="1"/>
+      <w:numFmt w:val="decimal"/>
+      <w:lvlText w:val="%4."/>
+      <w:lvlJc w:val="left"/>
+      <w:pPr>
+        <w:ind w:left="2880" w:hanging="360"/>
+      </w:pPr>
+      <w:rPr>
+        <w:u w:val="none"/>
+      </w:rPr>
+    </w:lvl>
+    <w:lvl w:ilvl="4">
+      <w:start w:val="1"/>
+      <w:numFmt w:val="lowerLetter"/>
+      <w:lvlText w:val="%5."/>
+      <w:lvlJc w:val="left"/>
+      <w:pPr>
+        <w:ind w:left="3600" w:hanging="360"/>
+      </w:pPr>
+      <w:rPr>
+        <w:u w:val="none"/>
+      </w:rPr>
+    </w:lvl>
+    <w:lvl w:ilvl="5">
+      <w:start w:val="1"/>
+      <w:numFmt w:val="lowerRoman"/>
+      <w:lvlText w:val="%6."/>
+      <w:lvlJc w:val="left"/>
+      <w:pPr>
+        <w:ind w:left="4320" w:hanging="360"/>
+      </w:pPr>
+      <w:rPr>
+        <w:u w:val="none"/>
+      </w:rPr>
+    </w:lvl>
+    <w:lvl w:ilvl="6">
+      <w:start w:val="1"/>
+      <w:numFmt w:val="decimal"/>
+      <w:lvlText w:val="%7."/>
+      <w:lvlJc w:val="left"/>
+      <w:pPr>
+        <w:ind w:left="5040" w:hanging="360"/>
+      </w:pPr>
+      <w:rPr>
+        <w:u w:val="none"/>
+      </w:rPr>
+    </w:lvl>
+    <w:lvl w:ilvl="7">
+      <w:start w:val="1"/>
+      <w:numFmt w:val="lowerLetter"/>
+      <w:lvlText w:val="%8."/>
+      <w:lvlJc w:val="left"/>
+      <w:pPr>
+        <w:ind w:left="5760" w:hanging="360"/>
+      </w:pPr>
+      <w:rPr>
+        <w:u w:val="none"/>
+      </w:rPr>
+    </w:lvl>
+    <w:lvl w:ilvl="8">
+      <w:start w:val="1"/>
+      <w:numFmt w:val="lowerRoman"/>
+      <w:lvlText w:val="%9."/>
+      <w:lvlJc w:val="left"/>
+      <w:pPr>
+        <w:ind w:left="6480" w:hanging="360"/>
+      </w:pPr>
+      <w:rPr>
+        <w:u w:val="none"/>
+      </w:rPr>
+    </w:lvl>
+  </w:abstractNum>
+  <w:abstractNum w:abstractNumId="5">
+    <w:lvl w:ilvl="0">
+      <w:start w:val="1"/>
+      <w:numFmt w:val="decimal"/>
+      <w:lvlText w:val="%1."/>
+      <w:lvlJc w:val="left"/>
+      <w:pPr>
+        <w:ind w:left="720" w:hanging="360"/>
+      </w:pPr>
+      <w:rPr>
+        <w:u w:val="none"/>
+      </w:rPr>
+    </w:lvl>
+    <w:lvl w:ilvl="1">
+      <w:start w:val="1"/>
+      <w:numFmt w:val="lowerLetter"/>
+      <w:lvlText w:val="%2."/>
+      <w:lvlJc w:val="left"/>
+      <w:pPr>
+        <w:ind w:left="1440" w:hanging="360"/>
+      </w:pPr>
+      <w:rPr>
+        <w:u w:val="none"/>
+      </w:rPr>
+    </w:lvl>
+    <w:lvl w:ilvl="2">
+      <w:start w:val="1"/>
+      <w:numFmt w:val="lowerRoman"/>
+      <w:lvlText w:val="%3."/>
+      <w:lvlJc w:val="left"/>
+      <w:pPr>
+        <w:ind w:left="2160" w:hanging="360"/>
+      </w:pPr>
+      <w:rPr>
+        <w:u w:val="none"/>
+      </w:rPr>
+    </w:lvl>
+    <w:lvl w:ilvl="3">
+      <w:start w:val="1"/>
+      <w:numFmt w:val="decimal"/>
+      <w:lvlText w:val="%4."/>
+      <w:lvlJc w:val="left"/>
+      <w:pPr>
+        <w:ind w:left="2880" w:hanging="360"/>
+      </w:pPr>
+      <w:rPr>
+        <w:u w:val="none"/>
+      </w:rPr>
+    </w:lvl>
+    <w:lvl w:ilvl="4">
+      <w:start w:val="1"/>
+      <w:numFmt w:val="lowerLetter"/>
+      <w:lvlText w:val="%5."/>
+      <w:lvlJc w:val="left"/>
+      <w:pPr>
+        <w:ind w:left="3600" w:hanging="360"/>
+      </w:pPr>
+      <w:rPr>
+        <w:u w:val="none"/>
+      </w:rPr>
+    </w:lvl>
+    <w:lvl w:ilvl="5">
+      <w:start w:val="1"/>
+      <w:numFmt w:val="lowerRoman"/>
+      <w:lvlText w:val="%6."/>
+      <w:lvlJc w:val="left"/>
+      <w:pPr>
+        <w:ind w:left="4320" w:hanging="360"/>
+      </w:pPr>
+      <w:rPr>
+        <w:u w:val="none"/>
+      </w:rPr>
+    </w:lvl>
+    <w:lvl w:ilvl="6">
+      <w:start w:val="1"/>
+      <w:numFmt w:val="decimal"/>
+      <w:lvlText w:val="%7."/>
+      <w:lvlJc w:val="left"/>
+      <w:pPr>
+        <w:ind w:left="5040" w:hanging="360"/>
+      </w:pPr>
+      <w:rPr>
+        <w:u w:val="none"/>
+      </w:rPr>
+    </w:lvl>
+    <w:lvl w:ilvl="7">
+      <w:start w:val="1"/>
+      <w:numFmt w:val="lowerLetter"/>
+      <w:lvlText w:val="%8."/>
+      <w:lvlJc w:val="left"/>
+      <w:pPr>
+        <w:ind w:left="5760" w:hanging="360"/>
+      </w:pPr>
+      <w:rPr>
+        <w:u w:val="none"/>
+      </w:rPr>
+    </w:lvl>
+    <w:lvl w:ilvl="8">
+      <w:start w:val="1"/>
+      <w:numFmt w:val="lowerRoman"/>
+      <w:lvlText w:val="%9."/>
+      <w:lvlJc w:val="left"/>
+      <w:pPr>
+        <w:ind w:left="6480" w:hanging="360"/>
+      </w:pPr>
+      <w:rPr>
+        <w:u w:val="none"/>
+      </w:rPr>
+    </w:lvl>
+  </w:abstractNum>
+  <w:abstractNum w:abstractNumId="6">
+    <w:lvl w:ilvl="0">
+      <w:start w:val="1"/>
+      <w:numFmt w:val="bullet"/>
+      <w:lvlText w:val="●"/>
+      <w:lvlJc w:val="left"/>
+      <w:pPr>
+        <w:ind w:left="720" w:hanging="360"/>
+      </w:pPr>
+      <w:rPr>
+        <w:u w:val="none"/>
+      </w:rPr>
+    </w:lvl>
+    <w:lvl w:ilvl="1">
+      <w:start w:val="1"/>
+      <w:numFmt w:val="bullet"/>
+      <w:lvlText w:val="○"/>
+      <w:lvlJc w:val="left"/>
+      <w:pPr>
+        <w:ind w:left="1440" w:hanging="360"/>
+      </w:pPr>
+      <w:rPr>
+        <w:u w:val="none"/>
+      </w:rPr>
+    </w:lvl>
+    <w:lvl w:ilvl="2">
+      <w:start w:val="1"/>
+      <w:numFmt w:val="bullet"/>
+      <w:lvlText w:val="■"/>
+      <w:lvlJc w:val="left"/>
+      <w:pPr>
+        <w:ind w:left="2160" w:hanging="360"/>
+      </w:pPr>
+      <w:rPr>
+        <w:u w:val="none"/>
+      </w:rPr>
+    </w:lvl>
+    <w:lvl w:ilvl="3">
+      <w:start w:val="1"/>
+      <w:numFmt w:val="bullet"/>
+      <w:lvlText w:val="●"/>
+      <w:lvlJc w:val="left"/>
+      <w:pPr>
+        <w:ind w:left="2880" w:hanging="360"/>
+      </w:pPr>
+      <w:rPr>
+        <w:u w:val="none"/>
+      </w:rPr>
+    </w:lvl>
+    <w:lvl w:ilvl="4">
+      <w:start w:val="1"/>
+      <w:numFmt w:val="bullet"/>
+      <w:lvlText w:val="○"/>
+      <w:lvlJc w:val="left"/>
+      <w:pPr>
+        <w:ind w:left="3600" w:hanging="360"/>
+      </w:pPr>
+      <w:rPr>
+        <w:u w:val="none"/>
+      </w:rPr>
+    </w:lvl>
+    <w:lvl w:ilvl="5">
+      <w:start w:val="1"/>
+      <w:numFmt w:val="bullet"/>
+      <w:lvlText w:val="■"/>
+      <w:lvlJc w:val="left"/>
+      <w:pPr>
+        <w:ind w:left="4320" w:hanging="360"/>
+      </w:pPr>
+      <w:rPr>
+        <w:u w:val="none"/>
+      </w:rPr>
+    </w:lvl>
+    <w:lvl w:ilvl="6">
+      <w:start w:val="1"/>
+      <w:numFmt w:val="bullet"/>
+      <w:lvlText w:val="●"/>
+      <w:lvlJc w:val="left"/>
+      <w:pPr>
+        <w:ind w:left="5040" w:hanging="360"/>
+      </w:pPr>
+      <w:rPr>
+        <w:u w:val="none"/>
+      </w:rPr>
+    </w:lvl>
+    <w:lvl w:ilvl="7">
+      <w:start w:val="1"/>
+      <w:numFmt w:val="bullet"/>
+      <w:lvlText w:val="○"/>
+      <w:lvlJc w:val="left"/>
+      <w:pPr>
+        <w:ind w:left="5760" w:hanging="360"/>
+      </w:pPr>
+      <w:rPr>
+        <w:u w:val="none"/>
+      </w:rPr>
+    </w:lvl>
+    <w:lvl w:ilvl="8">
+      <w:start w:val="1"/>
+      <w:numFmt w:val="bullet"/>
+      <w:lvlText w:val="■"/>
+      <w:lvlJc w:val="left"/>
+      <w:pPr>
+        <w:ind w:left="6480" w:hanging="360"/>
+      </w:pPr>
+      <w:rPr>
+        <w:u w:val="none"/>
+      </w:rPr>
+    </w:lvl>
+  </w:abstractNum>
+  <w:abstractNum w:abstractNumId="7">
+    <w:lvl w:ilvl="0">
+      <w:start w:val="1"/>
+      <w:numFmt w:val="decimal"/>
+      <w:lvlText w:val="%1."/>
+      <w:lvlJc w:val="left"/>
+      <w:pPr>
+        <w:ind w:left="720" w:hanging="360"/>
+      </w:pPr>
+      <w:rPr>
+        <w:u w:val="none"/>
+      </w:rPr>
+    </w:lvl>
+    <w:lvl w:ilvl="1">
+      <w:start w:val="1"/>
       <w:numFmt w:val="lowerLetter"/>
       <w:lvlText w:val="%2."/>
       <w:lvlJc w:val="left"/>
@@ -3360,7 +7438,227 @@
       </w:rPr>
     </w:lvl>
   </w:abstractNum>
-  <w:abstractNum w:abstractNumId="4">
+  <w:abstractNum w:abstractNumId="8">
+    <w:lvl w:ilvl="0">
+      <w:start w:val="1"/>
+      <w:numFmt w:val="decimal"/>
+      <w:lvlText w:val="%1."/>
+      <w:lvlJc w:val="left"/>
+      <w:pPr>
+        <w:ind w:left="720" w:hanging="360"/>
+      </w:pPr>
+      <w:rPr>
+        <w:u w:val="none"/>
+      </w:rPr>
+    </w:lvl>
+    <w:lvl w:ilvl="1">
+      <w:start w:val="1"/>
+      <w:numFmt w:val="bullet"/>
+      <w:lvlText w:val="○"/>
+      <w:lvlJc w:val="left"/>
+      <w:pPr>
+        <w:ind w:left="1440" w:hanging="360"/>
+      </w:pPr>
+      <w:rPr>
+        <w:u w:val="none"/>
+      </w:rPr>
+    </w:lvl>
+    <w:lvl w:ilvl="2">
+      <w:start w:val="1"/>
+      <w:numFmt w:val="lowerRoman"/>
+      <w:lvlText w:val="%3."/>
+      <w:lvlJc w:val="left"/>
+      <w:pPr>
+        <w:ind w:left="2160" w:hanging="360"/>
+      </w:pPr>
+      <w:rPr>
+        <w:u w:val="none"/>
+      </w:rPr>
+    </w:lvl>
+    <w:lvl w:ilvl="3">
+      <w:start w:val="1"/>
+      <w:numFmt w:val="decimal"/>
+      <w:lvlText w:val="%4."/>
+      <w:lvlJc w:val="left"/>
+      <w:pPr>
+        <w:ind w:left="2880" w:hanging="360"/>
+      </w:pPr>
+      <w:rPr>
+        <w:u w:val="none"/>
+      </w:rPr>
+    </w:lvl>
+    <w:lvl w:ilvl="4">
+      <w:start w:val="1"/>
+      <w:numFmt w:val="lowerLetter"/>
+      <w:lvlText w:val="%5."/>
+      <w:lvlJc w:val="left"/>
+      <w:pPr>
+        <w:ind w:left="3600" w:hanging="360"/>
+      </w:pPr>
+      <w:rPr>
+        <w:u w:val="none"/>
+      </w:rPr>
+    </w:lvl>
+    <w:lvl w:ilvl="5">
+      <w:start w:val="1"/>
+      <w:numFmt w:val="lowerRoman"/>
+      <w:lvlText w:val="%6."/>
+      <w:lvlJc w:val="left"/>
+      <w:pPr>
+        <w:ind w:left="4320" w:hanging="360"/>
+      </w:pPr>
+      <w:rPr>
+        <w:u w:val="none"/>
+      </w:rPr>
+    </w:lvl>
+    <w:lvl w:ilvl="6">
+      <w:start w:val="1"/>
+      <w:numFmt w:val="decimal"/>
+      <w:lvlText w:val="%7."/>
+      <w:lvlJc w:val="left"/>
+      <w:pPr>
+        <w:ind w:left="5040" w:hanging="360"/>
+      </w:pPr>
+      <w:rPr>
+        <w:u w:val="none"/>
+      </w:rPr>
+    </w:lvl>
+    <w:lvl w:ilvl="7">
+      <w:start w:val="1"/>
+      <w:numFmt w:val="lowerLetter"/>
+      <w:lvlText w:val="%8."/>
+      <w:lvlJc w:val="left"/>
+      <w:pPr>
+        <w:ind w:left="5760" w:hanging="360"/>
+      </w:pPr>
+      <w:rPr>
+        <w:u w:val="none"/>
+      </w:rPr>
+    </w:lvl>
+    <w:lvl w:ilvl="8">
+      <w:start w:val="1"/>
+      <w:numFmt w:val="lowerRoman"/>
+      <w:lvlText w:val="%9."/>
+      <w:lvlJc w:val="left"/>
+      <w:pPr>
+        <w:ind w:left="6480" w:hanging="360"/>
+      </w:pPr>
+      <w:rPr>
+        <w:u w:val="none"/>
+      </w:rPr>
+    </w:lvl>
+  </w:abstractNum>
+  <w:abstractNum w:abstractNumId="9">
+    <w:lvl w:ilvl="0">
+      <w:start w:val="1"/>
+      <w:numFmt w:val="decimal"/>
+      <w:lvlText w:val="%1."/>
+      <w:lvlJc w:val="left"/>
+      <w:pPr>
+        <w:ind w:left="720" w:hanging="360"/>
+      </w:pPr>
+      <w:rPr>
+        <w:u w:val="none"/>
+      </w:rPr>
+    </w:lvl>
+    <w:lvl w:ilvl="1">
+      <w:start w:val="1"/>
+      <w:numFmt w:val="bullet"/>
+      <w:lvlText w:val="○"/>
+      <w:lvlJc w:val="left"/>
+      <w:pPr>
+        <w:ind w:left="1440" w:hanging="360"/>
+      </w:pPr>
+      <w:rPr>
+        <w:u w:val="none"/>
+      </w:rPr>
+    </w:lvl>
+    <w:lvl w:ilvl="2">
+      <w:start w:val="1"/>
+      <w:numFmt w:val="lowerRoman"/>
+      <w:lvlText w:val="%3."/>
+      <w:lvlJc w:val="left"/>
+      <w:pPr>
+        <w:ind w:left="2160" w:hanging="360"/>
+      </w:pPr>
+      <w:rPr>
+        <w:u w:val="none"/>
+      </w:rPr>
+    </w:lvl>
+    <w:lvl w:ilvl="3">
+      <w:start w:val="1"/>
+      <w:numFmt w:val="decimal"/>
+      <w:lvlText w:val="%4."/>
+      <w:lvlJc w:val="left"/>
+      <w:pPr>
+        <w:ind w:left="2880" w:hanging="360"/>
+      </w:pPr>
+      <w:rPr>
+        <w:u w:val="none"/>
+      </w:rPr>
+    </w:lvl>
+    <w:lvl w:ilvl="4">
+      <w:start w:val="1"/>
+      <w:numFmt w:val="lowerLetter"/>
+      <w:lvlText w:val="%5."/>
+      <w:lvlJc w:val="left"/>
+      <w:pPr>
+        <w:ind w:left="3600" w:hanging="360"/>
+      </w:pPr>
+      <w:rPr>
+        <w:u w:val="none"/>
+      </w:rPr>
+    </w:lvl>
+    <w:lvl w:ilvl="5">
+      <w:start w:val="1"/>
+      <w:numFmt w:val="lowerRoman"/>
+      <w:lvlText w:val="%6."/>
+      <w:lvlJc w:val="left"/>
+      <w:pPr>
+        <w:ind w:left="4320" w:hanging="360"/>
+      </w:pPr>
+      <w:rPr>
+        <w:u w:val="none"/>
+      </w:rPr>
+    </w:lvl>
+    <w:lvl w:ilvl="6">
+      <w:start w:val="1"/>
+      <w:numFmt w:val="decimal"/>
+      <w:lvlText w:val="%7."/>
+      <w:lvlJc w:val="left"/>
+      <w:pPr>
+        <w:ind w:left="5040" w:hanging="360"/>
+      </w:pPr>
+      <w:rPr>
+        <w:u w:val="none"/>
+      </w:rPr>
+    </w:lvl>
+    <w:lvl w:ilvl="7">
+      <w:start w:val="1"/>
+      <w:numFmt w:val="lowerLetter"/>
+      <w:lvlText w:val="%8."/>
+      <w:lvlJc w:val="left"/>
+      <w:pPr>
+        <w:ind w:left="5760" w:hanging="360"/>
+      </w:pPr>
+      <w:rPr>
+        <w:u w:val="none"/>
+      </w:rPr>
+    </w:lvl>
+    <w:lvl w:ilvl="8">
+      <w:start w:val="1"/>
+      <w:numFmt w:val="lowerRoman"/>
+      <w:lvlText w:val="%9."/>
+      <w:lvlJc w:val="left"/>
+      <w:pPr>
+        <w:ind w:left="6480" w:hanging="360"/>
+      </w:pPr>
+      <w:rPr>
+        <w:u w:val="none"/>
+      </w:rPr>
+    </w:lvl>
+  </w:abstractNum>
+  <w:abstractNum w:abstractNumId="10">
     <w:lvl w:ilvl="0">
       <w:start w:val="1"/>
       <w:numFmt w:val="bullet"/>
@@ -3470,7 +7768,7 @@
       </w:rPr>
     </w:lvl>
   </w:abstractNum>
-  <w:abstractNum w:abstractNumId="5">
+  <w:abstractNum w:abstractNumId="11">
     <w:lvl w:ilvl="0">
       <w:start w:val="1"/>
       <w:numFmt w:val="bullet"/>
@@ -3580,7 +7878,227 @@
       </w:rPr>
     </w:lvl>
   </w:abstractNum>
-  <w:abstractNum w:abstractNumId="6">
+  <w:abstractNum w:abstractNumId="12">
+    <w:lvl w:ilvl="0">
+      <w:start w:val="1"/>
+      <w:numFmt w:val="decimal"/>
+      <w:lvlText w:val="%1."/>
+      <w:lvlJc w:val="left"/>
+      <w:pPr>
+        <w:ind w:left="720" w:hanging="360"/>
+      </w:pPr>
+      <w:rPr>
+        <w:u w:val="none"/>
+      </w:rPr>
+    </w:lvl>
+    <w:lvl w:ilvl="1">
+      <w:start w:val="1"/>
+      <w:numFmt w:val="bullet"/>
+      <w:lvlText w:val="○"/>
+      <w:lvlJc w:val="left"/>
+      <w:pPr>
+        <w:ind w:left="1440" w:hanging="360"/>
+      </w:pPr>
+      <w:rPr>
+        <w:u w:val="none"/>
+      </w:rPr>
+    </w:lvl>
+    <w:lvl w:ilvl="2">
+      <w:start w:val="1"/>
+      <w:numFmt w:val="lowerRoman"/>
+      <w:lvlText w:val="%3."/>
+      <w:lvlJc w:val="left"/>
+      <w:pPr>
+        <w:ind w:left="2160" w:hanging="360"/>
+      </w:pPr>
+      <w:rPr>
+        <w:u w:val="none"/>
+      </w:rPr>
+    </w:lvl>
+    <w:lvl w:ilvl="3">
+      <w:start w:val="1"/>
+      <w:numFmt w:val="decimal"/>
+      <w:lvlText w:val="%4."/>
+      <w:lvlJc w:val="left"/>
+      <w:pPr>
+        <w:ind w:left="2880" w:hanging="360"/>
+      </w:pPr>
+      <w:rPr>
+        <w:u w:val="none"/>
+      </w:rPr>
+    </w:lvl>
+    <w:lvl w:ilvl="4">
+      <w:start w:val="1"/>
+      <w:numFmt w:val="lowerLetter"/>
+      <w:lvlText w:val="%5."/>
+      <w:lvlJc w:val="left"/>
+      <w:pPr>
+        <w:ind w:left="3600" w:hanging="360"/>
+      </w:pPr>
+      <w:rPr>
+        <w:u w:val="none"/>
+      </w:rPr>
+    </w:lvl>
+    <w:lvl w:ilvl="5">
+      <w:start w:val="1"/>
+      <w:numFmt w:val="lowerRoman"/>
+      <w:lvlText w:val="%6."/>
+      <w:lvlJc w:val="left"/>
+      <w:pPr>
+        <w:ind w:left="4320" w:hanging="360"/>
+      </w:pPr>
+      <w:rPr>
+        <w:u w:val="none"/>
+      </w:rPr>
+    </w:lvl>
+    <w:lvl w:ilvl="6">
+      <w:start w:val="1"/>
+      <w:numFmt w:val="decimal"/>
+      <w:lvlText w:val="%7."/>
+      <w:lvlJc w:val="left"/>
+      <w:pPr>
+        <w:ind w:left="5040" w:hanging="360"/>
+      </w:pPr>
+      <w:rPr>
+        <w:u w:val="none"/>
+      </w:rPr>
+    </w:lvl>
+    <w:lvl w:ilvl="7">
+      <w:start w:val="1"/>
+      <w:numFmt w:val="lowerLetter"/>
+      <w:lvlText w:val="%8."/>
+      <w:lvlJc w:val="left"/>
+      <w:pPr>
+        <w:ind w:left="5760" w:hanging="360"/>
+      </w:pPr>
+      <w:rPr>
+        <w:u w:val="none"/>
+      </w:rPr>
+    </w:lvl>
+    <w:lvl w:ilvl="8">
+      <w:start w:val="1"/>
+      <w:numFmt w:val="lowerRoman"/>
+      <w:lvlText w:val="%9."/>
+      <w:lvlJc w:val="left"/>
+      <w:pPr>
+        <w:ind w:left="6480" w:hanging="360"/>
+      </w:pPr>
+      <w:rPr>
+        <w:u w:val="none"/>
+      </w:rPr>
+    </w:lvl>
+  </w:abstractNum>
+  <w:abstractNum w:abstractNumId="13">
+    <w:lvl w:ilvl="0">
+      <w:start w:val="1"/>
+      <w:numFmt w:val="bullet"/>
+      <w:lvlText w:val="●"/>
+      <w:lvlJc w:val="left"/>
+      <w:pPr>
+        <w:ind w:left="720" w:hanging="360"/>
+      </w:pPr>
+      <w:rPr>
+        <w:u w:val="none"/>
+      </w:rPr>
+    </w:lvl>
+    <w:lvl w:ilvl="1">
+      <w:start w:val="1"/>
+      <w:numFmt w:val="bullet"/>
+      <w:lvlText w:val="○"/>
+      <w:lvlJc w:val="left"/>
+      <w:pPr>
+        <w:ind w:left="1440" w:hanging="360"/>
+      </w:pPr>
+      <w:rPr>
+        <w:u w:val="none"/>
+      </w:rPr>
+    </w:lvl>
+    <w:lvl w:ilvl="2">
+      <w:start w:val="1"/>
+      <w:numFmt w:val="bullet"/>
+      <w:lvlText w:val="■"/>
+      <w:lvlJc w:val="left"/>
+      <w:pPr>
+        <w:ind w:left="2160" w:hanging="360"/>
+      </w:pPr>
+      <w:rPr>
+        <w:u w:val="none"/>
+      </w:rPr>
+    </w:lvl>
+    <w:lvl w:ilvl="3">
+      <w:start w:val="1"/>
+      <w:numFmt w:val="bullet"/>
+      <w:lvlText w:val="●"/>
+      <w:lvlJc w:val="left"/>
+      <w:pPr>
+        <w:ind w:left="2880" w:hanging="360"/>
+      </w:pPr>
+      <w:rPr>
+        <w:u w:val="none"/>
+      </w:rPr>
+    </w:lvl>
+    <w:lvl w:ilvl="4">
+      <w:start w:val="1"/>
+      <w:numFmt w:val="bullet"/>
+      <w:lvlText w:val="○"/>
+      <w:lvlJc w:val="left"/>
+      <w:pPr>
+        <w:ind w:left="3600" w:hanging="360"/>
+      </w:pPr>
+      <w:rPr>
+        <w:u w:val="none"/>
+      </w:rPr>
+    </w:lvl>
+    <w:lvl w:ilvl="5">
+      <w:start w:val="1"/>
+      <w:numFmt w:val="bullet"/>
+      <w:lvlText w:val="■"/>
+      <w:lvlJc w:val="left"/>
+      <w:pPr>
+        <w:ind w:left="4320" w:hanging="360"/>
+      </w:pPr>
+      <w:rPr>
+        <w:u w:val="none"/>
+      </w:rPr>
+    </w:lvl>
+    <w:lvl w:ilvl="6">
+      <w:start w:val="1"/>
+      <w:numFmt w:val="bullet"/>
+      <w:lvlText w:val="●"/>
+      <w:lvlJc w:val="left"/>
+      <w:pPr>
+        <w:ind w:left="5040" w:hanging="360"/>
+      </w:pPr>
+      <w:rPr>
+        <w:u w:val="none"/>
+      </w:rPr>
+    </w:lvl>
+    <w:lvl w:ilvl="7">
+      <w:start w:val="1"/>
+      <w:numFmt w:val="bullet"/>
+      <w:lvlText w:val="○"/>
+      <w:lvlJc w:val="left"/>
+      <w:pPr>
+        <w:ind w:left="5760" w:hanging="360"/>
+      </w:pPr>
+      <w:rPr>
+        <w:u w:val="none"/>
+      </w:rPr>
+    </w:lvl>
+    <w:lvl w:ilvl="8">
+      <w:start w:val="1"/>
+      <w:numFmt w:val="bullet"/>
+      <w:lvlText w:val="■"/>
+      <w:lvlJc w:val="left"/>
+      <w:pPr>
+        <w:ind w:left="6480" w:hanging="360"/>
+      </w:pPr>
+      <w:rPr>
+        <w:u w:val="none"/>
+      </w:rPr>
+    </w:lvl>
+  </w:abstractNum>
+  <w:abstractNum w:abstractNumId="14">
     <w:lvl w:ilvl="0">
       <w:start w:val="1"/>
       <w:numFmt w:val="bullet"/>
@@ -3707,6 +8225,30 @@
   </w:num>
   <w:num w:numId="6">
     <w:abstractNumId w:val="6"/>
+  </w:num>
+  <w:num w:numId="7">
+    <w:abstractNumId w:val="7"/>
+  </w:num>
+  <w:num w:numId="8">
+    <w:abstractNumId w:val="8"/>
+  </w:num>
+  <w:num w:numId="9">
+    <w:abstractNumId w:val="9"/>
+  </w:num>
+  <w:num w:numId="10">
+    <w:abstractNumId w:val="10"/>
+  </w:num>
+  <w:num w:numId="11">
+    <w:abstractNumId w:val="11"/>
+  </w:num>
+  <w:num w:numId="12">
+    <w:abstractNumId w:val="12"/>
+  </w:num>
+  <w:num w:numId="13">
+    <w:abstractNumId w:val="13"/>
+  </w:num>
+  <w:num w:numId="14">
+    <w:abstractNumId w:val="14"/>
   </w:num>
 </w:numbering>
 </file>
@@ -3865,6 +8407,19 @@
     </w:rPr>
   </w:style>
   <w:style w:type="table" w:styleId="Table1">
+    <w:basedOn w:val="TableNormal"/>
+    <w:tblPr>
+      <w:tblStyleRowBandSize w:val="1"/>
+      <w:tblStyleColBandSize w:val="1"/>
+      <w:tblCellMar>
+        <w:top w:w="100.0" w:type="dxa"/>
+        <w:left w:w="100.0" w:type="dxa"/>
+        <w:bottom w:w="100.0" w:type="dxa"/>
+        <w:right w:w="100.0" w:type="dxa"/>
+      </w:tblCellMar>
+    </w:tblPr>
+  </w:style>
+  <w:style w:type="table" w:styleId="Table2">
     <w:basedOn w:val="TableNormal"/>
     <w:tblPr>
       <w:tblStyleRowBandSize w:val="1"/>

</xml_diff>